<commit_message>
completed TestNG with Reports
updated
</commit_message>
<xml_diff>
--- a/TestNG Tutorial.docx
+++ b/TestNG Tutorial.docx
@@ -2833,7 +2833,7 @@
           <w:szCs w:val="20"/>
         </w:rPr>
       </w:pPr>
-      <w:hyperlink r:id="rId4" w:history="1">
+      <w:hyperlink r:id="rId5" w:history="1">
         <w:r>
           <w:rPr>
             <w:rStyle w:val="Hyperlink"/>
@@ -4558,6 +4558,3128 @@
         </w:tc>
       </w:tr>
     </w:tbl>
+    <w:p>
+      <w:pPr>
+        <w:rPr>
+          <w:rFonts w:ascii="Tahoma" w:hAnsi="Tahoma" w:cs="Tahoma"/>
+          <w:color w:val="000000"/>
+          <w:sz w:val="18"/>
+          <w:szCs w:val="18"/>
+        </w:rPr>
+      </w:pPr>
+      <w:r>
+        <w:rPr>
+          <w:rFonts w:ascii="Tahoma" w:hAnsi="Tahoma" w:cs="Tahoma"/>
+          <w:color w:val="000000"/>
+          <w:sz w:val="18"/>
+          <w:szCs w:val="18"/>
+        </w:rPr>
+        <w:t xml:space="preserve">There are 2 ways of dependencies in the </w:t>
+      </w:r>
+      <w:proofErr w:type="spellStart"/>
+      <w:r>
+        <w:rPr>
+          <w:rFonts w:ascii="Tahoma" w:hAnsi="Tahoma" w:cs="Tahoma"/>
+          <w:color w:val="000000"/>
+          <w:sz w:val="18"/>
+          <w:szCs w:val="18"/>
+        </w:rPr>
+        <w:t>testng</w:t>
+      </w:r>
+      <w:proofErr w:type="spellEnd"/>
+      <w:r>
+        <w:rPr>
+          <w:rFonts w:ascii="Tahoma" w:hAnsi="Tahoma" w:cs="Tahoma"/>
+          <w:color w:val="000000"/>
+          <w:sz w:val="18"/>
+          <w:szCs w:val="18"/>
+        </w:rPr>
+        <w:t xml:space="preserve"> </w:t>
+      </w:r>
+    </w:p>
+    <w:p>
+      <w:pPr>
+        <w:rPr>
+          <w:rFonts w:ascii="Tahoma" w:hAnsi="Tahoma" w:cs="Tahoma"/>
+          <w:color w:val="000000"/>
+          <w:sz w:val="18"/>
+          <w:szCs w:val="18"/>
+        </w:rPr>
+      </w:pPr>
+      <w:proofErr w:type="gramStart"/>
+      <w:r>
+        <w:rPr>
+          <w:rFonts w:ascii="Tahoma" w:hAnsi="Tahoma" w:cs="Tahoma"/>
+          <w:color w:val="000000"/>
+          <w:sz w:val="18"/>
+          <w:szCs w:val="18"/>
+        </w:rPr>
+        <w:t>1.Hard</w:t>
+      </w:r>
+      <w:proofErr w:type="gramEnd"/>
+      <w:r>
+        <w:rPr>
+          <w:rFonts w:ascii="Tahoma" w:hAnsi="Tahoma" w:cs="Tahoma"/>
+          <w:color w:val="000000"/>
+          <w:sz w:val="18"/>
+          <w:szCs w:val="18"/>
+        </w:rPr>
+        <w:t xml:space="preserve"> </w:t>
+      </w:r>
+      <w:proofErr w:type="spellStart"/>
+      <w:r>
+        <w:rPr>
+          <w:rFonts w:ascii="Tahoma" w:hAnsi="Tahoma" w:cs="Tahoma"/>
+          <w:color w:val="000000"/>
+          <w:sz w:val="18"/>
+          <w:szCs w:val="18"/>
+        </w:rPr>
+        <w:t>dependencie</w:t>
+      </w:r>
+      <w:proofErr w:type="spellEnd"/>
+      <w:r>
+        <w:rPr>
+          <w:rFonts w:ascii="Tahoma" w:hAnsi="Tahoma" w:cs="Tahoma"/>
+          <w:color w:val="000000"/>
+          <w:sz w:val="18"/>
+          <w:szCs w:val="18"/>
+        </w:rPr>
+        <w:t xml:space="preserve"> : this will run only when dependent method is run first and passed </w:t>
+      </w:r>
+    </w:p>
+    <w:p>
+      <w:pPr>
+        <w:rPr>
+          <w:rFonts w:ascii="Tahoma" w:hAnsi="Tahoma" w:cs="Tahoma"/>
+          <w:color w:val="000000"/>
+          <w:sz w:val="18"/>
+          <w:szCs w:val="18"/>
+        </w:rPr>
+      </w:pPr>
+      <w:proofErr w:type="gramStart"/>
+      <w:r>
+        <w:rPr>
+          <w:rFonts w:ascii="Tahoma" w:hAnsi="Tahoma" w:cs="Tahoma"/>
+          <w:color w:val="000000"/>
+          <w:sz w:val="18"/>
+          <w:szCs w:val="18"/>
+        </w:rPr>
+        <w:t>@Test(</w:t>
+      </w:r>
+      <w:proofErr w:type="spellStart"/>
+      <w:proofErr w:type="gramEnd"/>
+      <w:r>
+        <w:rPr>
+          <w:rFonts w:ascii="Tahoma" w:hAnsi="Tahoma" w:cs="Tahoma"/>
+          <w:color w:val="000000"/>
+          <w:sz w:val="18"/>
+          <w:szCs w:val="18"/>
+        </w:rPr>
+        <w:t>dependsonmethod</w:t>
+      </w:r>
+      <w:proofErr w:type="spellEnd"/>
+      <w:r>
+        <w:rPr>
+          <w:rFonts w:ascii="Tahoma" w:hAnsi="Tahoma" w:cs="Tahoma"/>
+          <w:color w:val="000000"/>
+          <w:sz w:val="18"/>
+          <w:szCs w:val="18"/>
+        </w:rPr>
+        <w:t>=”Test1”)</w:t>
+      </w:r>
+    </w:p>
+    <w:p>
+      <w:pPr>
+        <w:rPr>
+          <w:rFonts w:ascii="Tahoma" w:hAnsi="Tahoma" w:cs="Tahoma"/>
+          <w:color w:val="000000"/>
+          <w:sz w:val="18"/>
+          <w:szCs w:val="18"/>
+        </w:rPr>
+      </w:pPr>
+      <w:r>
+        <w:rPr>
+          <w:rFonts w:ascii="Tahoma" w:hAnsi="Tahoma" w:cs="Tahoma"/>
+          <w:color w:val="000000"/>
+          <w:sz w:val="18"/>
+          <w:szCs w:val="18"/>
+        </w:rPr>
+        <w:t xml:space="preserve">Public void </w:t>
+      </w:r>
+      <w:proofErr w:type="spellStart"/>
+      <w:proofErr w:type="gramStart"/>
+      <w:r>
+        <w:rPr>
+          <w:rFonts w:ascii="Tahoma" w:hAnsi="Tahoma" w:cs="Tahoma"/>
+          <w:color w:val="000000"/>
+          <w:sz w:val="18"/>
+          <w:szCs w:val="18"/>
+        </w:rPr>
+        <w:t>showmsg</w:t>
+      </w:r>
+      <w:proofErr w:type="spellEnd"/>
+      <w:r>
+        <w:rPr>
+          <w:rFonts w:ascii="Tahoma" w:hAnsi="Tahoma" w:cs="Tahoma"/>
+          <w:color w:val="000000"/>
+          <w:sz w:val="18"/>
+          <w:szCs w:val="18"/>
+        </w:rPr>
+        <w:t>()</w:t>
+      </w:r>
+      <w:proofErr w:type="gramEnd"/>
+    </w:p>
+    <w:p>
+      <w:pPr>
+        <w:rPr>
+          <w:rFonts w:ascii="Tahoma" w:hAnsi="Tahoma" w:cs="Tahoma"/>
+          <w:color w:val="000000"/>
+          <w:sz w:val="18"/>
+          <w:szCs w:val="18"/>
+        </w:rPr>
+      </w:pPr>
+      <w:r>
+        <w:rPr>
+          <w:rFonts w:ascii="Tahoma" w:hAnsi="Tahoma" w:cs="Tahoma"/>
+          <w:color w:val="000000"/>
+          <w:sz w:val="18"/>
+          <w:szCs w:val="18"/>
+        </w:rPr>
+        <w:t>{</w:t>
+      </w:r>
+      <w:proofErr w:type="gramStart"/>
+      <w:r>
+        <w:rPr>
+          <w:rFonts w:ascii="Tahoma" w:hAnsi="Tahoma" w:cs="Tahoma"/>
+          <w:color w:val="000000"/>
+          <w:sz w:val="18"/>
+          <w:szCs w:val="18"/>
+        </w:rPr>
+        <w:t>sop(</w:t>
+      </w:r>
+      <w:proofErr w:type="gramEnd"/>
+      <w:r>
+        <w:rPr>
+          <w:rFonts w:ascii="Tahoma" w:hAnsi="Tahoma" w:cs="Tahoma"/>
+          <w:color w:val="000000"/>
+          <w:sz w:val="18"/>
+          <w:szCs w:val="18"/>
+        </w:rPr>
+        <w:t xml:space="preserve">“show </w:t>
+      </w:r>
+      <w:proofErr w:type="spellStart"/>
+      <w:r>
+        <w:rPr>
+          <w:rFonts w:ascii="Tahoma" w:hAnsi="Tahoma" w:cs="Tahoma"/>
+          <w:color w:val="000000"/>
+          <w:sz w:val="18"/>
+          <w:szCs w:val="18"/>
+        </w:rPr>
+        <w:t>msg</w:t>
+      </w:r>
+      <w:proofErr w:type="spellEnd"/>
+      <w:r>
+        <w:rPr>
+          <w:rFonts w:ascii="Tahoma" w:hAnsi="Tahoma" w:cs="Tahoma"/>
+          <w:color w:val="000000"/>
+          <w:sz w:val="18"/>
+          <w:szCs w:val="18"/>
+        </w:rPr>
+        <w:t>”)</w:t>
+      </w:r>
+    </w:p>
+    <w:p>
+      <w:pPr>
+        <w:rPr>
+          <w:rFonts w:ascii="Tahoma" w:hAnsi="Tahoma" w:cs="Tahoma"/>
+          <w:color w:val="000000"/>
+          <w:sz w:val="18"/>
+          <w:szCs w:val="18"/>
+        </w:rPr>
+      </w:pPr>
+      <w:r>
+        <w:rPr>
+          <w:rFonts w:ascii="Tahoma" w:hAnsi="Tahoma" w:cs="Tahoma"/>
+          <w:color w:val="000000"/>
+          <w:sz w:val="18"/>
+          <w:szCs w:val="18"/>
+        </w:rPr>
+        <w:t>}</w:t>
+      </w:r>
+    </w:p>
+    <w:p>
+      <w:pPr>
+        <w:rPr>
+          <w:rFonts w:ascii="Tahoma" w:hAnsi="Tahoma" w:cs="Tahoma"/>
+          <w:color w:val="000000"/>
+          <w:sz w:val="18"/>
+          <w:szCs w:val="18"/>
+        </w:rPr>
+      </w:pPr>
+      <w:r>
+        <w:rPr>
+          <w:rFonts w:ascii="Tahoma" w:hAnsi="Tahoma" w:cs="Tahoma"/>
+          <w:color w:val="000000"/>
+          <w:sz w:val="18"/>
+          <w:szCs w:val="18"/>
+        </w:rPr>
+        <w:t>@Test</w:t>
+      </w:r>
+    </w:p>
+    <w:p>
+      <w:pPr>
+        <w:rPr>
+          <w:rFonts w:ascii="Tahoma" w:hAnsi="Tahoma" w:cs="Tahoma"/>
+          <w:color w:val="000000"/>
+          <w:sz w:val="18"/>
+          <w:szCs w:val="18"/>
+        </w:rPr>
+      </w:pPr>
+      <w:r>
+        <w:rPr>
+          <w:rFonts w:ascii="Tahoma" w:hAnsi="Tahoma" w:cs="Tahoma"/>
+          <w:color w:val="000000"/>
+          <w:sz w:val="18"/>
+          <w:szCs w:val="18"/>
+        </w:rPr>
+        <w:t xml:space="preserve">Public void </w:t>
+      </w:r>
+      <w:proofErr w:type="gramStart"/>
+      <w:r>
+        <w:rPr>
+          <w:rFonts w:ascii="Tahoma" w:hAnsi="Tahoma" w:cs="Tahoma"/>
+          <w:color w:val="000000"/>
+          <w:sz w:val="18"/>
+          <w:szCs w:val="18"/>
+        </w:rPr>
+        <w:t>Test()</w:t>
+      </w:r>
+      <w:proofErr w:type="gramEnd"/>
+    </w:p>
+    <w:p>
+      <w:pPr>
+        <w:rPr>
+          <w:rFonts w:ascii="Tahoma" w:hAnsi="Tahoma" w:cs="Tahoma"/>
+          <w:color w:val="000000"/>
+          <w:sz w:val="18"/>
+          <w:szCs w:val="18"/>
+        </w:rPr>
+      </w:pPr>
+      <w:r>
+        <w:rPr>
+          <w:rFonts w:ascii="Tahoma" w:hAnsi="Tahoma" w:cs="Tahoma"/>
+          <w:color w:val="000000"/>
+          <w:sz w:val="18"/>
+          <w:szCs w:val="18"/>
+        </w:rPr>
+        <w:t>{</w:t>
+      </w:r>
+    </w:p>
+    <w:p>
+      <w:pPr>
+        <w:rPr>
+          <w:rFonts w:ascii="Tahoma" w:hAnsi="Tahoma" w:cs="Tahoma"/>
+          <w:color w:val="000000"/>
+          <w:sz w:val="18"/>
+          <w:szCs w:val="18"/>
+        </w:rPr>
+      </w:pPr>
+      <w:proofErr w:type="gramStart"/>
+      <w:r>
+        <w:rPr>
+          <w:rFonts w:ascii="Tahoma" w:hAnsi="Tahoma" w:cs="Tahoma"/>
+          <w:color w:val="000000"/>
+          <w:sz w:val="18"/>
+          <w:szCs w:val="18"/>
+        </w:rPr>
+        <w:t>Sop(</w:t>
+      </w:r>
+      <w:proofErr w:type="gramEnd"/>
+      <w:r>
+        <w:rPr>
+          <w:rFonts w:ascii="Tahoma" w:hAnsi="Tahoma" w:cs="Tahoma"/>
+          <w:color w:val="000000"/>
+          <w:sz w:val="18"/>
+          <w:szCs w:val="18"/>
+        </w:rPr>
+        <w:t>“show test”)</w:t>
+      </w:r>
+    </w:p>
+    <w:p>
+      <w:pPr>
+        <w:rPr>
+          <w:rFonts w:ascii="Tahoma" w:hAnsi="Tahoma" w:cs="Tahoma"/>
+          <w:color w:val="000000"/>
+          <w:sz w:val="18"/>
+          <w:szCs w:val="18"/>
+        </w:rPr>
+      </w:pPr>
+      <w:r>
+        <w:rPr>
+          <w:rFonts w:ascii="Tahoma" w:hAnsi="Tahoma" w:cs="Tahoma"/>
+          <w:color w:val="000000"/>
+          <w:sz w:val="18"/>
+          <w:szCs w:val="18"/>
+        </w:rPr>
+        <w:t>}</w:t>
+      </w:r>
+    </w:p>
+    <w:p>
+      <w:pPr>
+        <w:rPr>
+          <w:rFonts w:ascii="Tahoma" w:hAnsi="Tahoma" w:cs="Tahoma"/>
+          <w:color w:val="000000"/>
+          <w:sz w:val="18"/>
+          <w:szCs w:val="18"/>
+        </w:rPr>
+      </w:pPr>
+      <w:proofErr w:type="spellStart"/>
+      <w:r>
+        <w:rPr>
+          <w:rFonts w:ascii="Tahoma" w:hAnsi="Tahoma" w:cs="Tahoma"/>
+          <w:color w:val="000000"/>
+          <w:sz w:val="18"/>
+          <w:szCs w:val="18"/>
+        </w:rPr>
+        <w:t>Showmsg</w:t>
+      </w:r>
+      <w:proofErr w:type="spellEnd"/>
+      <w:r>
+        <w:rPr>
+          <w:rFonts w:ascii="Tahoma" w:hAnsi="Tahoma" w:cs="Tahoma"/>
+          <w:color w:val="000000"/>
+          <w:sz w:val="18"/>
+          <w:szCs w:val="18"/>
+        </w:rPr>
+        <w:t xml:space="preserve"> will execute only when test method is passed </w:t>
+      </w:r>
+    </w:p>
+    <w:p>
+      <w:pPr>
+        <w:rPr>
+          <w:rFonts w:ascii="Tahoma" w:hAnsi="Tahoma" w:cs="Tahoma"/>
+          <w:color w:val="000000"/>
+          <w:sz w:val="18"/>
+          <w:szCs w:val="18"/>
+        </w:rPr>
+      </w:pPr>
+    </w:p>
+    <w:p>
+      <w:pPr>
+        <w:rPr>
+          <w:rFonts w:ascii="Tahoma" w:hAnsi="Tahoma" w:cs="Tahoma"/>
+          <w:color w:val="000000"/>
+          <w:sz w:val="18"/>
+          <w:szCs w:val="18"/>
+        </w:rPr>
+      </w:pPr>
+      <w:proofErr w:type="gramStart"/>
+      <w:r>
+        <w:rPr>
+          <w:rFonts w:ascii="Tahoma" w:hAnsi="Tahoma" w:cs="Tahoma"/>
+          <w:color w:val="000000"/>
+          <w:sz w:val="18"/>
+          <w:szCs w:val="18"/>
+        </w:rPr>
+        <w:t>2.softdependencie</w:t>
+      </w:r>
+      <w:proofErr w:type="gramEnd"/>
+    </w:p>
+    <w:p>
+      <w:pPr>
+        <w:rPr>
+          <w:rFonts w:ascii="Tahoma" w:hAnsi="Tahoma" w:cs="Tahoma"/>
+          <w:color w:val="000000"/>
+          <w:sz w:val="18"/>
+          <w:szCs w:val="18"/>
+        </w:rPr>
+      </w:pPr>
+      <w:proofErr w:type="gramStart"/>
+      <w:r>
+        <w:rPr>
+          <w:rFonts w:ascii="Tahoma" w:hAnsi="Tahoma" w:cs="Tahoma"/>
+          <w:color w:val="000000"/>
+          <w:sz w:val="18"/>
+          <w:szCs w:val="18"/>
+        </w:rPr>
+        <w:t>@Test(</w:t>
+      </w:r>
+      <w:proofErr w:type="spellStart"/>
+      <w:proofErr w:type="gramEnd"/>
+      <w:r>
+        <w:rPr>
+          <w:rFonts w:ascii="Tahoma" w:hAnsi="Tahoma" w:cs="Tahoma"/>
+          <w:color w:val="000000"/>
+          <w:sz w:val="18"/>
+          <w:szCs w:val="18"/>
+        </w:rPr>
+        <w:t>dependsonmethod</w:t>
+      </w:r>
+      <w:proofErr w:type="spellEnd"/>
+      <w:r>
+        <w:rPr>
+          <w:rFonts w:ascii="Tahoma" w:hAnsi="Tahoma" w:cs="Tahoma"/>
+          <w:color w:val="000000"/>
+          <w:sz w:val="18"/>
+          <w:szCs w:val="18"/>
+        </w:rPr>
+        <w:t>=”Test1”,alwaysrun=true)</w:t>
+      </w:r>
+    </w:p>
+    <w:p>
+      <w:pPr>
+        <w:rPr>
+          <w:rFonts w:ascii="Tahoma" w:hAnsi="Tahoma" w:cs="Tahoma"/>
+          <w:color w:val="000000"/>
+          <w:sz w:val="18"/>
+          <w:szCs w:val="18"/>
+        </w:rPr>
+      </w:pPr>
+      <w:r>
+        <w:rPr>
+          <w:rFonts w:ascii="Tahoma" w:hAnsi="Tahoma" w:cs="Tahoma"/>
+          <w:color w:val="000000"/>
+          <w:sz w:val="18"/>
+          <w:szCs w:val="18"/>
+        </w:rPr>
+        <w:lastRenderedPageBreak/>
+        <w:t xml:space="preserve">Public void </w:t>
+      </w:r>
+      <w:proofErr w:type="spellStart"/>
+      <w:proofErr w:type="gramStart"/>
+      <w:r>
+        <w:rPr>
+          <w:rFonts w:ascii="Tahoma" w:hAnsi="Tahoma" w:cs="Tahoma"/>
+          <w:color w:val="000000"/>
+          <w:sz w:val="18"/>
+          <w:szCs w:val="18"/>
+        </w:rPr>
+        <w:t>showmsg</w:t>
+      </w:r>
+      <w:proofErr w:type="spellEnd"/>
+      <w:r>
+        <w:rPr>
+          <w:rFonts w:ascii="Tahoma" w:hAnsi="Tahoma" w:cs="Tahoma"/>
+          <w:color w:val="000000"/>
+          <w:sz w:val="18"/>
+          <w:szCs w:val="18"/>
+        </w:rPr>
+        <w:t>()</w:t>
+      </w:r>
+      <w:proofErr w:type="gramEnd"/>
+    </w:p>
+    <w:p>
+      <w:pPr>
+        <w:rPr>
+          <w:rFonts w:ascii="Tahoma" w:hAnsi="Tahoma" w:cs="Tahoma"/>
+          <w:color w:val="000000"/>
+          <w:sz w:val="18"/>
+          <w:szCs w:val="18"/>
+        </w:rPr>
+      </w:pPr>
+      <w:r>
+        <w:rPr>
+          <w:rFonts w:ascii="Tahoma" w:hAnsi="Tahoma" w:cs="Tahoma"/>
+          <w:color w:val="000000"/>
+          <w:sz w:val="18"/>
+          <w:szCs w:val="18"/>
+        </w:rPr>
+        <w:t>{</w:t>
+      </w:r>
+      <w:proofErr w:type="gramStart"/>
+      <w:r>
+        <w:rPr>
+          <w:rFonts w:ascii="Tahoma" w:hAnsi="Tahoma" w:cs="Tahoma"/>
+          <w:color w:val="000000"/>
+          <w:sz w:val="18"/>
+          <w:szCs w:val="18"/>
+        </w:rPr>
+        <w:t>sop(</w:t>
+      </w:r>
+      <w:proofErr w:type="gramEnd"/>
+      <w:r>
+        <w:rPr>
+          <w:rFonts w:ascii="Tahoma" w:hAnsi="Tahoma" w:cs="Tahoma"/>
+          <w:color w:val="000000"/>
+          <w:sz w:val="18"/>
+          <w:szCs w:val="18"/>
+        </w:rPr>
+        <w:t xml:space="preserve">“show </w:t>
+      </w:r>
+      <w:proofErr w:type="spellStart"/>
+      <w:r>
+        <w:rPr>
+          <w:rFonts w:ascii="Tahoma" w:hAnsi="Tahoma" w:cs="Tahoma"/>
+          <w:color w:val="000000"/>
+          <w:sz w:val="18"/>
+          <w:szCs w:val="18"/>
+        </w:rPr>
+        <w:t>msg</w:t>
+      </w:r>
+      <w:proofErr w:type="spellEnd"/>
+      <w:r>
+        <w:rPr>
+          <w:rFonts w:ascii="Tahoma" w:hAnsi="Tahoma" w:cs="Tahoma"/>
+          <w:color w:val="000000"/>
+          <w:sz w:val="18"/>
+          <w:szCs w:val="18"/>
+        </w:rPr>
+        <w:t>”)</w:t>
+      </w:r>
+    </w:p>
+    <w:p>
+      <w:pPr>
+        <w:rPr>
+          <w:rFonts w:ascii="Tahoma" w:hAnsi="Tahoma" w:cs="Tahoma"/>
+          <w:color w:val="000000"/>
+          <w:sz w:val="18"/>
+          <w:szCs w:val="18"/>
+        </w:rPr>
+      </w:pPr>
+      <w:r>
+        <w:rPr>
+          <w:rFonts w:ascii="Tahoma" w:hAnsi="Tahoma" w:cs="Tahoma"/>
+          <w:color w:val="000000"/>
+          <w:sz w:val="18"/>
+          <w:szCs w:val="18"/>
+        </w:rPr>
+        <w:t>}</w:t>
+      </w:r>
+    </w:p>
+    <w:p>
+      <w:pPr>
+        <w:rPr>
+          <w:rFonts w:ascii="Tahoma" w:hAnsi="Tahoma" w:cs="Tahoma"/>
+          <w:color w:val="000000"/>
+          <w:sz w:val="18"/>
+          <w:szCs w:val="18"/>
+        </w:rPr>
+      </w:pPr>
+      <w:r>
+        <w:rPr>
+          <w:rFonts w:ascii="Tahoma" w:hAnsi="Tahoma" w:cs="Tahoma"/>
+          <w:color w:val="000000"/>
+          <w:sz w:val="18"/>
+          <w:szCs w:val="18"/>
+        </w:rPr>
+        <w:t>@Test</w:t>
+      </w:r>
+    </w:p>
+    <w:p>
+      <w:pPr>
+        <w:rPr>
+          <w:rFonts w:ascii="Tahoma" w:hAnsi="Tahoma" w:cs="Tahoma"/>
+          <w:color w:val="000000"/>
+          <w:sz w:val="18"/>
+          <w:szCs w:val="18"/>
+        </w:rPr>
+      </w:pPr>
+      <w:r>
+        <w:rPr>
+          <w:rFonts w:ascii="Tahoma" w:hAnsi="Tahoma" w:cs="Tahoma"/>
+          <w:color w:val="000000"/>
+          <w:sz w:val="18"/>
+          <w:szCs w:val="18"/>
+        </w:rPr>
+        <w:t xml:space="preserve">Public void </w:t>
+      </w:r>
+      <w:proofErr w:type="gramStart"/>
+      <w:r>
+        <w:rPr>
+          <w:rFonts w:ascii="Tahoma" w:hAnsi="Tahoma" w:cs="Tahoma"/>
+          <w:color w:val="000000"/>
+          <w:sz w:val="18"/>
+          <w:szCs w:val="18"/>
+        </w:rPr>
+        <w:t>Test()</w:t>
+      </w:r>
+      <w:proofErr w:type="gramEnd"/>
+    </w:p>
+    <w:p>
+      <w:pPr>
+        <w:rPr>
+          <w:rFonts w:ascii="Tahoma" w:hAnsi="Tahoma" w:cs="Tahoma"/>
+          <w:color w:val="000000"/>
+          <w:sz w:val="18"/>
+          <w:szCs w:val="18"/>
+        </w:rPr>
+      </w:pPr>
+      <w:r>
+        <w:rPr>
+          <w:rFonts w:ascii="Tahoma" w:hAnsi="Tahoma" w:cs="Tahoma"/>
+          <w:color w:val="000000"/>
+          <w:sz w:val="18"/>
+          <w:szCs w:val="18"/>
+        </w:rPr>
+        <w:t>{</w:t>
+      </w:r>
+    </w:p>
+    <w:p>
+      <w:pPr>
+        <w:rPr>
+          <w:rFonts w:ascii="Tahoma" w:hAnsi="Tahoma" w:cs="Tahoma"/>
+          <w:color w:val="000000"/>
+          <w:sz w:val="18"/>
+          <w:szCs w:val="18"/>
+        </w:rPr>
+      </w:pPr>
+      <w:proofErr w:type="gramStart"/>
+      <w:r>
+        <w:rPr>
+          <w:rFonts w:ascii="Tahoma" w:hAnsi="Tahoma" w:cs="Tahoma"/>
+          <w:color w:val="000000"/>
+          <w:sz w:val="18"/>
+          <w:szCs w:val="18"/>
+        </w:rPr>
+        <w:t>Sop(</w:t>
+      </w:r>
+      <w:proofErr w:type="gramEnd"/>
+      <w:r>
+        <w:rPr>
+          <w:rFonts w:ascii="Tahoma" w:hAnsi="Tahoma" w:cs="Tahoma"/>
+          <w:color w:val="000000"/>
+          <w:sz w:val="18"/>
+          <w:szCs w:val="18"/>
+        </w:rPr>
+        <w:t>“show test”)</w:t>
+      </w:r>
+    </w:p>
+    <w:p>
+      <w:pPr>
+        <w:rPr>
+          <w:rFonts w:ascii="Tahoma" w:hAnsi="Tahoma" w:cs="Tahoma"/>
+          <w:color w:val="000000"/>
+          <w:sz w:val="18"/>
+          <w:szCs w:val="18"/>
+        </w:rPr>
+      </w:pPr>
+      <w:proofErr w:type="spellStart"/>
+      <w:proofErr w:type="gramStart"/>
+      <w:r>
+        <w:rPr>
+          <w:rFonts w:ascii="Tahoma" w:hAnsi="Tahoma" w:cs="Tahoma"/>
+          <w:color w:val="000000"/>
+          <w:sz w:val="18"/>
+          <w:szCs w:val="18"/>
+        </w:rPr>
+        <w:t>Assert.fail</w:t>
+      </w:r>
+      <w:proofErr w:type="spellEnd"/>
+      <w:r>
+        <w:rPr>
+          <w:rFonts w:ascii="Tahoma" w:hAnsi="Tahoma" w:cs="Tahoma"/>
+          <w:color w:val="000000"/>
+          <w:sz w:val="18"/>
+          <w:szCs w:val="18"/>
+        </w:rPr>
+        <w:t>(</w:t>
+      </w:r>
+      <w:proofErr w:type="gramEnd"/>
+      <w:r>
+        <w:rPr>
+          <w:rFonts w:ascii="Tahoma" w:hAnsi="Tahoma" w:cs="Tahoma"/>
+          <w:color w:val="000000"/>
+          <w:sz w:val="18"/>
+          <w:szCs w:val="18"/>
+        </w:rPr>
+        <w:t>);</w:t>
+      </w:r>
+    </w:p>
+    <w:p>
+      <w:pPr>
+        <w:rPr>
+          <w:rFonts w:ascii="Tahoma" w:hAnsi="Tahoma" w:cs="Tahoma"/>
+          <w:color w:val="000000"/>
+          <w:sz w:val="18"/>
+          <w:szCs w:val="18"/>
+        </w:rPr>
+      </w:pPr>
+      <w:r>
+        <w:rPr>
+          <w:rFonts w:ascii="Tahoma" w:hAnsi="Tahoma" w:cs="Tahoma"/>
+          <w:color w:val="000000"/>
+          <w:sz w:val="18"/>
+          <w:szCs w:val="18"/>
+        </w:rPr>
+        <w:t>}</w:t>
+      </w:r>
+    </w:p>
+    <w:p>
+      <w:pPr>
+        <w:rPr>
+          <w:rFonts w:ascii="Tahoma" w:hAnsi="Tahoma" w:cs="Tahoma"/>
+          <w:color w:val="000000"/>
+          <w:sz w:val="18"/>
+          <w:szCs w:val="18"/>
+        </w:rPr>
+      </w:pPr>
+      <w:r>
+        <w:rPr>
+          <w:rFonts w:ascii="Tahoma" w:hAnsi="Tahoma" w:cs="Tahoma"/>
+          <w:color w:val="000000"/>
+          <w:sz w:val="18"/>
+          <w:szCs w:val="18"/>
+        </w:rPr>
+        <w:t xml:space="preserve">This will ensure that test </w:t>
+      </w:r>
+      <w:proofErr w:type="spellStart"/>
+      <w:r>
+        <w:rPr>
+          <w:rFonts w:ascii="Tahoma" w:hAnsi="Tahoma" w:cs="Tahoma"/>
+          <w:color w:val="000000"/>
+          <w:sz w:val="18"/>
+          <w:szCs w:val="18"/>
+        </w:rPr>
+        <w:t>methoed</w:t>
+      </w:r>
+      <w:proofErr w:type="spellEnd"/>
+      <w:r>
+        <w:rPr>
+          <w:rFonts w:ascii="Tahoma" w:hAnsi="Tahoma" w:cs="Tahoma"/>
+          <w:color w:val="000000"/>
+          <w:sz w:val="18"/>
+          <w:szCs w:val="18"/>
+        </w:rPr>
+        <w:t xml:space="preserve"> would run first even when this fails </w:t>
+      </w:r>
+      <w:proofErr w:type="spellStart"/>
+      <w:r>
+        <w:rPr>
+          <w:rFonts w:ascii="Tahoma" w:hAnsi="Tahoma" w:cs="Tahoma"/>
+          <w:color w:val="000000"/>
+          <w:sz w:val="18"/>
+          <w:szCs w:val="18"/>
+        </w:rPr>
+        <w:t>showmsg</w:t>
+      </w:r>
+      <w:proofErr w:type="spellEnd"/>
+      <w:r>
+        <w:rPr>
+          <w:rFonts w:ascii="Tahoma" w:hAnsi="Tahoma" w:cs="Tahoma"/>
+          <w:color w:val="000000"/>
+          <w:sz w:val="18"/>
+          <w:szCs w:val="18"/>
+        </w:rPr>
+        <w:t xml:space="preserve"> will run</w:t>
+      </w:r>
+    </w:p>
+    <w:p>
+      <w:pPr>
+        <w:rPr>
+          <w:rFonts w:ascii="Tahoma" w:hAnsi="Tahoma" w:cs="Tahoma"/>
+          <w:color w:val="000000"/>
+          <w:sz w:val="18"/>
+          <w:szCs w:val="18"/>
+        </w:rPr>
+      </w:pPr>
+      <w:r>
+        <w:rPr>
+          <w:rFonts w:ascii="Tahoma" w:hAnsi="Tahoma" w:cs="Tahoma"/>
+          <w:color w:val="000000"/>
+          <w:sz w:val="18"/>
+          <w:szCs w:val="18"/>
+        </w:rPr>
+        <w:t>-If a method depended upon fails and you have a hard dependency on it (</w:t>
+      </w:r>
+      <w:proofErr w:type="spellStart"/>
+      <w:r>
+        <w:rPr>
+          <w:rStyle w:val="HTMLTypewriter"/>
+          <w:rFonts w:eastAsiaTheme="minorHAnsi"/>
+          <w:color w:val="000000"/>
+          <w:sz w:val="18"/>
+          <w:szCs w:val="18"/>
+        </w:rPr>
+        <w:t>alwaysRun</w:t>
+      </w:r>
+      <w:proofErr w:type="spellEnd"/>
+      <w:r>
+        <w:rPr>
+          <w:rStyle w:val="HTMLTypewriter"/>
+          <w:rFonts w:eastAsiaTheme="minorHAnsi"/>
+          <w:color w:val="000000"/>
+          <w:sz w:val="18"/>
+          <w:szCs w:val="18"/>
+        </w:rPr>
+        <w:t>=false</w:t>
+      </w:r>
+      <w:r>
+        <w:rPr>
+          <w:rFonts w:ascii="Tahoma" w:hAnsi="Tahoma" w:cs="Tahoma"/>
+          <w:color w:val="000000"/>
+          <w:sz w:val="18"/>
+          <w:szCs w:val="18"/>
+        </w:rPr>
+        <w:t>, which is the default), the methods that depend on it are</w:t>
+      </w:r>
+      <w:r>
+        <w:rPr>
+          <w:rStyle w:val="apple-converted-space"/>
+          <w:rFonts w:ascii="Tahoma" w:hAnsi="Tahoma" w:cs="Tahoma"/>
+          <w:color w:val="000000"/>
+          <w:sz w:val="18"/>
+          <w:szCs w:val="18"/>
+        </w:rPr>
+        <w:t> </w:t>
+      </w:r>
+      <w:r>
+        <w:rPr>
+          <w:rFonts w:ascii="Tahoma" w:hAnsi="Tahoma" w:cs="Tahoma"/>
+          <w:b/>
+          <w:bCs/>
+          <w:color w:val="000000"/>
+          <w:sz w:val="18"/>
+          <w:szCs w:val="18"/>
+        </w:rPr>
+        <w:t>not</w:t>
+      </w:r>
+      <w:r>
+        <w:rPr>
+          <w:rStyle w:val="apple-converted-space"/>
+          <w:rFonts w:ascii="Tahoma" w:hAnsi="Tahoma" w:cs="Tahoma"/>
+          <w:color w:val="000000"/>
+          <w:sz w:val="18"/>
+          <w:szCs w:val="18"/>
+        </w:rPr>
+        <w:t> </w:t>
+      </w:r>
+      <w:r>
+        <w:rPr>
+          <w:rFonts w:ascii="Tahoma" w:hAnsi="Tahoma" w:cs="Tahoma"/>
+          <w:color w:val="000000"/>
+          <w:sz w:val="18"/>
+          <w:szCs w:val="18"/>
+        </w:rPr>
+        <w:t>marked as</w:t>
+      </w:r>
+      <w:r>
+        <w:rPr>
+          <w:rStyle w:val="apple-converted-space"/>
+          <w:rFonts w:ascii="Tahoma" w:hAnsi="Tahoma" w:cs="Tahoma"/>
+          <w:color w:val="000000"/>
+          <w:sz w:val="18"/>
+          <w:szCs w:val="18"/>
+        </w:rPr>
+        <w:t> </w:t>
+      </w:r>
+      <w:r>
+        <w:rPr>
+          <w:rStyle w:val="HTMLTypewriter"/>
+          <w:rFonts w:eastAsiaTheme="minorHAnsi"/>
+          <w:color w:val="000000"/>
+          <w:sz w:val="18"/>
+          <w:szCs w:val="18"/>
+        </w:rPr>
+        <w:t>FAIL</w:t>
+      </w:r>
+      <w:r>
+        <w:rPr>
+          <w:rStyle w:val="apple-converted-space"/>
+          <w:rFonts w:ascii="Tahoma" w:hAnsi="Tahoma" w:cs="Tahoma"/>
+          <w:color w:val="000000"/>
+          <w:sz w:val="18"/>
+          <w:szCs w:val="18"/>
+        </w:rPr>
+        <w:t> </w:t>
+      </w:r>
+      <w:r>
+        <w:rPr>
+          <w:rFonts w:ascii="Tahoma" w:hAnsi="Tahoma" w:cs="Tahoma"/>
+          <w:color w:val="000000"/>
+          <w:sz w:val="18"/>
+          <w:szCs w:val="18"/>
+        </w:rPr>
+        <w:t>but as</w:t>
+      </w:r>
+      <w:r>
+        <w:rPr>
+          <w:rStyle w:val="apple-converted-space"/>
+          <w:rFonts w:ascii="Tahoma" w:hAnsi="Tahoma" w:cs="Tahoma"/>
+          <w:color w:val="000000"/>
+          <w:sz w:val="18"/>
+          <w:szCs w:val="18"/>
+        </w:rPr>
+        <w:t> </w:t>
+      </w:r>
+      <w:r>
+        <w:rPr>
+          <w:rStyle w:val="HTMLTypewriter"/>
+          <w:rFonts w:eastAsiaTheme="minorHAnsi"/>
+          <w:color w:val="000000"/>
+          <w:sz w:val="18"/>
+          <w:szCs w:val="18"/>
+        </w:rPr>
+        <w:t>SKIP</w:t>
+      </w:r>
+    </w:p>
+    <w:p>
+      <w:pPr>
+        <w:rPr>
+          <w:rFonts w:ascii="Tahoma" w:hAnsi="Tahoma" w:cs="Tahoma"/>
+          <w:color w:val="000000"/>
+          <w:sz w:val="18"/>
+          <w:szCs w:val="18"/>
+        </w:rPr>
+      </w:pPr>
+    </w:p>
+    <w:p>
+      <w:pPr>
+        <w:pStyle w:val="Heading4"/>
+        <w:rPr>
+          <w:rFonts w:ascii="Tahoma" w:hAnsi="Tahoma" w:cs="Tahoma"/>
+          <w:color w:val="000000"/>
+          <w:sz w:val="18"/>
+          <w:szCs w:val="18"/>
+        </w:rPr>
+      </w:pPr>
+      <w:bookmarkStart w:id="1" w:name="testng-listeners"/>
+      <w:r>
+        <w:rPr>
+          <w:rStyle w:val="apple-converted-space"/>
+          <w:rFonts w:ascii="Tahoma" w:hAnsi="Tahoma" w:cs="Tahoma"/>
+          <w:color w:val="000000"/>
+          <w:sz w:val="18"/>
+          <w:szCs w:val="18"/>
+        </w:rPr>
+        <w:t> </w:t>
+      </w:r>
+      <w:proofErr w:type="spellStart"/>
+      <w:r>
+        <w:rPr>
+          <w:rFonts w:ascii="Tahoma" w:hAnsi="Tahoma" w:cs="Tahoma"/>
+          <w:color w:val="000000"/>
+          <w:sz w:val="18"/>
+          <w:szCs w:val="18"/>
+        </w:rPr>
+        <w:t>TestNG</w:t>
+      </w:r>
+      <w:proofErr w:type="spellEnd"/>
+      <w:r>
+        <w:rPr>
+          <w:rFonts w:ascii="Tahoma" w:hAnsi="Tahoma" w:cs="Tahoma"/>
+          <w:color w:val="000000"/>
+          <w:sz w:val="18"/>
+          <w:szCs w:val="18"/>
+        </w:rPr>
+        <w:t xml:space="preserve"> Listeners</w:t>
+      </w:r>
+      <w:bookmarkEnd w:id="1"/>
+    </w:p>
+    <w:p>
+      <w:pPr>
+        <w:rPr>
+          <w:rFonts w:ascii="Tahoma" w:hAnsi="Tahoma" w:cs="Tahoma"/>
+          <w:color w:val="000000"/>
+          <w:sz w:val="18"/>
+          <w:szCs w:val="18"/>
+        </w:rPr>
+      </w:pPr>
+    </w:p>
+    <w:p>
+      <w:pPr>
+        <w:rPr>
+          <w:rFonts w:ascii="Tahoma" w:hAnsi="Tahoma" w:cs="Tahoma"/>
+          <w:color w:val="000000"/>
+          <w:sz w:val="18"/>
+          <w:szCs w:val="18"/>
+        </w:rPr>
+      </w:pPr>
+      <w:r>
+        <w:rPr>
+          <w:rFonts w:ascii="Tahoma" w:hAnsi="Tahoma" w:cs="Tahoma"/>
+          <w:color w:val="000000"/>
+          <w:sz w:val="18"/>
+          <w:szCs w:val="18"/>
+        </w:rPr>
+        <w:t xml:space="preserve">How to specify the </w:t>
+      </w:r>
+      <w:proofErr w:type="spellStart"/>
+      <w:r>
+        <w:rPr>
+          <w:rFonts w:ascii="Tahoma" w:hAnsi="Tahoma" w:cs="Tahoma"/>
+          <w:color w:val="000000"/>
+          <w:sz w:val="18"/>
+          <w:szCs w:val="18"/>
+        </w:rPr>
+        <w:t>TestNG</w:t>
+      </w:r>
+      <w:proofErr w:type="spellEnd"/>
+      <w:r>
+        <w:rPr>
+          <w:rFonts w:ascii="Tahoma" w:hAnsi="Tahoma" w:cs="Tahoma"/>
+          <w:color w:val="000000"/>
+          <w:sz w:val="18"/>
+          <w:szCs w:val="18"/>
+        </w:rPr>
+        <w:t xml:space="preserve"> listener </w:t>
+      </w:r>
+    </w:p>
+    <w:p>
+      <w:pPr>
+        <w:rPr>
+          <w:rFonts w:ascii="Tahoma" w:hAnsi="Tahoma" w:cs="Tahoma"/>
+          <w:color w:val="000000"/>
+          <w:sz w:val="18"/>
+          <w:szCs w:val="18"/>
+        </w:rPr>
+      </w:pPr>
+      <w:r>
+        <w:rPr>
+          <w:rFonts w:ascii="Tahoma" w:hAnsi="Tahoma" w:cs="Tahoma"/>
+          <w:color w:val="000000"/>
+          <w:sz w:val="18"/>
+          <w:szCs w:val="18"/>
+        </w:rPr>
+        <w:t>&lt;</w:t>
+      </w:r>
+      <w:proofErr w:type="gramStart"/>
+      <w:r>
+        <w:rPr>
+          <w:rFonts w:ascii="Tahoma" w:hAnsi="Tahoma" w:cs="Tahoma"/>
+          <w:color w:val="000000"/>
+          <w:sz w:val="18"/>
+          <w:szCs w:val="18"/>
+        </w:rPr>
+        <w:t>suite</w:t>
+      </w:r>
+      <w:proofErr w:type="gramEnd"/>
+      <w:r>
+        <w:rPr>
+          <w:rFonts w:ascii="Tahoma" w:hAnsi="Tahoma" w:cs="Tahoma"/>
+          <w:color w:val="000000"/>
+          <w:sz w:val="18"/>
+          <w:szCs w:val="18"/>
+        </w:rPr>
+        <w:t>&gt;</w:t>
+      </w:r>
+    </w:p>
+    <w:p>
+      <w:pPr>
+        <w:rPr>
+          <w:rFonts w:ascii="Tahoma" w:hAnsi="Tahoma" w:cs="Tahoma"/>
+          <w:color w:val="000000"/>
+          <w:sz w:val="18"/>
+          <w:szCs w:val="18"/>
+        </w:rPr>
+      </w:pPr>
+      <w:r>
+        <w:rPr>
+          <w:rFonts w:ascii="Tahoma" w:hAnsi="Tahoma" w:cs="Tahoma"/>
+          <w:color w:val="000000"/>
+          <w:sz w:val="18"/>
+          <w:szCs w:val="18"/>
+        </w:rPr>
+        <w:t>&lt;</w:t>
+      </w:r>
+      <w:proofErr w:type="spellStart"/>
+      <w:r>
+        <w:rPr>
+          <w:rFonts w:ascii="Tahoma" w:hAnsi="Tahoma" w:cs="Tahoma"/>
+          <w:color w:val="000000"/>
+          <w:sz w:val="18"/>
+          <w:szCs w:val="18"/>
+        </w:rPr>
+        <w:t>Listners</w:t>
+      </w:r>
+      <w:proofErr w:type="spellEnd"/>
+      <w:r>
+        <w:rPr>
+          <w:rFonts w:ascii="Tahoma" w:hAnsi="Tahoma" w:cs="Tahoma"/>
+          <w:color w:val="000000"/>
+          <w:sz w:val="18"/>
+          <w:szCs w:val="18"/>
+        </w:rPr>
+        <w:t>&gt;</w:t>
+      </w:r>
+    </w:p>
+    <w:p>
+      <w:pPr>
+        <w:rPr>
+          <w:rFonts w:ascii="Tahoma" w:hAnsi="Tahoma" w:cs="Tahoma"/>
+          <w:color w:val="000000"/>
+          <w:sz w:val="18"/>
+          <w:szCs w:val="18"/>
+        </w:rPr>
+      </w:pPr>
+      <w:r>
+        <w:rPr>
+          <w:rFonts w:ascii="Tahoma" w:hAnsi="Tahoma" w:cs="Tahoma"/>
+          <w:color w:val="000000"/>
+          <w:sz w:val="18"/>
+          <w:szCs w:val="18"/>
+        </w:rPr>
+        <w:t>&lt;</w:t>
+      </w:r>
+      <w:proofErr w:type="gramStart"/>
+      <w:r>
+        <w:rPr>
+          <w:rFonts w:ascii="Tahoma" w:hAnsi="Tahoma" w:cs="Tahoma"/>
+          <w:color w:val="000000"/>
+          <w:sz w:val="18"/>
+          <w:szCs w:val="18"/>
+        </w:rPr>
+        <w:t>listener</w:t>
+      </w:r>
+      <w:proofErr w:type="gramEnd"/>
+      <w:r>
+        <w:rPr>
+          <w:rFonts w:ascii="Tahoma" w:hAnsi="Tahoma" w:cs="Tahoma"/>
+          <w:color w:val="000000"/>
+          <w:sz w:val="18"/>
+          <w:szCs w:val="18"/>
+        </w:rPr>
+        <w:t xml:space="preserve"> class-name=”</w:t>
+      </w:r>
+      <w:proofErr w:type="spellStart"/>
+      <w:r>
+        <w:rPr>
+          <w:rFonts w:ascii="Tahoma" w:hAnsi="Tahoma" w:cs="Tahoma"/>
+          <w:color w:val="000000"/>
+          <w:sz w:val="18"/>
+          <w:szCs w:val="18"/>
+        </w:rPr>
+        <w:t>org.prasanna.Report</w:t>
+      </w:r>
+      <w:proofErr w:type="spellEnd"/>
+      <w:r>
+        <w:rPr>
+          <w:rFonts w:ascii="Tahoma" w:hAnsi="Tahoma" w:cs="Tahoma"/>
+          <w:color w:val="000000"/>
+          <w:sz w:val="18"/>
+          <w:szCs w:val="18"/>
+        </w:rPr>
+        <w:t>”/&gt;</w:t>
+      </w:r>
+    </w:p>
+    <w:p>
+      <w:pPr>
+        <w:rPr>
+          <w:rFonts w:ascii="Tahoma" w:hAnsi="Tahoma" w:cs="Tahoma"/>
+          <w:color w:val="000000"/>
+          <w:sz w:val="18"/>
+          <w:szCs w:val="18"/>
+        </w:rPr>
+      </w:pPr>
+      <w:r>
+        <w:rPr>
+          <w:rFonts w:ascii="Tahoma" w:hAnsi="Tahoma" w:cs="Tahoma"/>
+          <w:color w:val="000000"/>
+          <w:sz w:val="18"/>
+          <w:szCs w:val="18"/>
+        </w:rPr>
+        <w:t>&lt;listener class-name=”</w:t>
+      </w:r>
+      <w:proofErr w:type="spellStart"/>
+      <w:r>
+        <w:rPr>
+          <w:rFonts w:ascii="Tahoma" w:hAnsi="Tahoma" w:cs="Tahoma"/>
+          <w:color w:val="000000"/>
+          <w:sz w:val="18"/>
+          <w:szCs w:val="18"/>
+        </w:rPr>
+        <w:t>org.prasanna.test</w:t>
+      </w:r>
+      <w:proofErr w:type="spellEnd"/>
+      <w:r>
+        <w:rPr>
+          <w:rFonts w:ascii="Tahoma" w:hAnsi="Tahoma" w:cs="Tahoma"/>
+          <w:color w:val="000000"/>
+          <w:sz w:val="18"/>
+          <w:szCs w:val="18"/>
+        </w:rPr>
+        <w:t xml:space="preserve">” /&gt; </w:t>
+      </w:r>
+    </w:p>
+    <w:p>
+      <w:pPr>
+        <w:rPr>
+          <w:rFonts w:ascii="Tahoma" w:hAnsi="Tahoma" w:cs="Tahoma"/>
+          <w:color w:val="000000"/>
+          <w:sz w:val="18"/>
+          <w:szCs w:val="18"/>
+        </w:rPr>
+      </w:pPr>
+      <w:r>
+        <w:rPr>
+          <w:rFonts w:ascii="Tahoma" w:hAnsi="Tahoma" w:cs="Tahoma"/>
+          <w:color w:val="000000"/>
+          <w:sz w:val="18"/>
+          <w:szCs w:val="18"/>
+        </w:rPr>
+        <w:t>&lt;/listeners&gt;</w:t>
+      </w:r>
+    </w:p>
+    <w:p>
+      <w:pPr>
+        <w:rPr>
+          <w:rFonts w:ascii="Tahoma" w:hAnsi="Tahoma" w:cs="Tahoma"/>
+          <w:color w:val="000000"/>
+          <w:sz w:val="18"/>
+          <w:szCs w:val="18"/>
+        </w:rPr>
+      </w:pPr>
+    </w:p>
+    <w:p>
+      <w:pPr>
+        <w:rPr>
+          <w:rFonts w:ascii="Tahoma" w:hAnsi="Tahoma" w:cs="Tahoma"/>
+          <w:color w:val="000000"/>
+          <w:sz w:val="18"/>
+          <w:szCs w:val="18"/>
+        </w:rPr>
+      </w:pPr>
+      <w:r>
+        <w:rPr>
+          <w:rFonts w:ascii="Tahoma" w:hAnsi="Tahoma" w:cs="Tahoma"/>
+          <w:color w:val="000000"/>
+          <w:sz w:val="18"/>
+          <w:szCs w:val="18"/>
+        </w:rPr>
+        <w:t xml:space="preserve">Another way to provide the listeners is </w:t>
+      </w:r>
+    </w:p>
+    <w:p>
+      <w:pPr>
+        <w:rPr>
+          <w:rFonts w:ascii="Tahoma" w:hAnsi="Tahoma" w:cs="Tahoma"/>
+          <w:color w:val="000000"/>
+          <w:sz w:val="18"/>
+          <w:szCs w:val="18"/>
+        </w:rPr>
+      </w:pPr>
+      <w:proofErr w:type="gramStart"/>
+      <w:r>
+        <w:rPr>
+          <w:rFonts w:ascii="Tahoma" w:hAnsi="Tahoma" w:cs="Tahoma"/>
+          <w:color w:val="000000"/>
+          <w:sz w:val="18"/>
+          <w:szCs w:val="18"/>
+        </w:rPr>
+        <w:t>@</w:t>
+      </w:r>
+      <w:proofErr w:type="spellStart"/>
+      <w:r>
+        <w:rPr>
+          <w:rFonts w:ascii="Tahoma" w:hAnsi="Tahoma" w:cs="Tahoma"/>
+          <w:color w:val="000000"/>
+          <w:sz w:val="18"/>
+          <w:szCs w:val="18"/>
+        </w:rPr>
+        <w:t>Listner</w:t>
+      </w:r>
+      <w:proofErr w:type="spellEnd"/>
+      <w:r>
+        <w:rPr>
+          <w:rFonts w:ascii="Tahoma" w:hAnsi="Tahoma" w:cs="Tahoma"/>
+          <w:color w:val="000000"/>
+          <w:sz w:val="18"/>
+          <w:szCs w:val="18"/>
+        </w:rPr>
+        <w:t>(</w:t>
+      </w:r>
+      <w:proofErr w:type="gramEnd"/>
+      <w:r>
+        <w:rPr>
+          <w:rFonts w:ascii="Tahoma" w:hAnsi="Tahoma" w:cs="Tahoma"/>
+          <w:color w:val="000000"/>
+          <w:sz w:val="18"/>
+          <w:szCs w:val="18"/>
+        </w:rPr>
+        <w:t>{</w:t>
+      </w:r>
+      <w:proofErr w:type="spellStart"/>
+      <w:r>
+        <w:rPr>
+          <w:rFonts w:ascii="Tahoma" w:hAnsi="Tahoma" w:cs="Tahoma"/>
+          <w:color w:val="000000"/>
+          <w:sz w:val="18"/>
+          <w:szCs w:val="18"/>
+        </w:rPr>
+        <w:t>org.prasanna.report,org.prasanna.test</w:t>
+      </w:r>
+      <w:proofErr w:type="spellEnd"/>
+      <w:r>
+        <w:rPr>
+          <w:rFonts w:ascii="Tahoma" w:hAnsi="Tahoma" w:cs="Tahoma"/>
+          <w:color w:val="000000"/>
+          <w:sz w:val="18"/>
+          <w:szCs w:val="18"/>
+        </w:rPr>
+        <w:t>})</w:t>
+      </w:r>
+    </w:p>
+    <w:p>
+      <w:pPr>
+        <w:rPr>
+          <w:rFonts w:ascii="Tahoma" w:hAnsi="Tahoma" w:cs="Tahoma"/>
+          <w:color w:val="000000"/>
+          <w:sz w:val="18"/>
+          <w:szCs w:val="18"/>
+        </w:rPr>
+      </w:pPr>
+      <w:r>
+        <w:rPr>
+          <w:rFonts w:ascii="Tahoma" w:hAnsi="Tahoma" w:cs="Tahoma"/>
+          <w:color w:val="000000"/>
+          <w:sz w:val="18"/>
+          <w:szCs w:val="18"/>
+        </w:rPr>
+        <w:t xml:space="preserve">Public void </w:t>
+      </w:r>
+      <w:proofErr w:type="gramStart"/>
+      <w:r>
+        <w:rPr>
+          <w:rFonts w:ascii="Tahoma" w:hAnsi="Tahoma" w:cs="Tahoma"/>
+          <w:color w:val="000000"/>
+          <w:sz w:val="18"/>
+          <w:szCs w:val="18"/>
+        </w:rPr>
+        <w:t>test()</w:t>
+      </w:r>
+      <w:proofErr w:type="gramEnd"/>
+    </w:p>
+    <w:p>
+      <w:pPr>
+        <w:rPr>
+          <w:rFonts w:ascii="Tahoma" w:hAnsi="Tahoma" w:cs="Tahoma"/>
+          <w:color w:val="000000"/>
+          <w:sz w:val="18"/>
+          <w:szCs w:val="18"/>
+        </w:rPr>
+      </w:pPr>
+      <w:r>
+        <w:rPr>
+          <w:rFonts w:ascii="Tahoma" w:hAnsi="Tahoma" w:cs="Tahoma"/>
+          <w:color w:val="000000"/>
+          <w:sz w:val="18"/>
+          <w:szCs w:val="18"/>
+        </w:rPr>
+        <w:t>{</w:t>
+      </w:r>
+    </w:p>
+    <w:p>
+      <w:pPr>
+        <w:rPr>
+          <w:rFonts w:ascii="Tahoma" w:hAnsi="Tahoma" w:cs="Tahoma"/>
+          <w:color w:val="000000"/>
+          <w:sz w:val="18"/>
+          <w:szCs w:val="18"/>
+        </w:rPr>
+      </w:pPr>
+      <w:r>
+        <w:rPr>
+          <w:rFonts w:ascii="Tahoma" w:hAnsi="Tahoma" w:cs="Tahoma"/>
+          <w:color w:val="000000"/>
+          <w:sz w:val="18"/>
+          <w:szCs w:val="18"/>
+        </w:rPr>
+        <w:t>}</w:t>
+      </w:r>
+    </w:p>
+    <w:p>
+      <w:pPr>
+        <w:rPr>
+          <w:rFonts w:ascii="Tahoma" w:hAnsi="Tahoma" w:cs="Tahoma"/>
+          <w:color w:val="000000"/>
+          <w:sz w:val="18"/>
+          <w:szCs w:val="18"/>
+        </w:rPr>
+      </w:pPr>
+      <w:r>
+        <w:rPr>
+          <w:rStyle w:val="HTMLTypewriter"/>
+          <w:rFonts w:eastAsiaTheme="minorHAnsi"/>
+          <w:color w:val="000000"/>
+          <w:sz w:val="18"/>
+          <w:szCs w:val="18"/>
+        </w:rPr>
+        <w:t>@Listeners</w:t>
+      </w:r>
+      <w:r>
+        <w:rPr>
+          <w:rStyle w:val="apple-converted-space"/>
+          <w:rFonts w:ascii="Tahoma" w:hAnsi="Tahoma" w:cs="Tahoma"/>
+          <w:color w:val="000000"/>
+          <w:sz w:val="18"/>
+          <w:szCs w:val="18"/>
+        </w:rPr>
+        <w:t> </w:t>
+      </w:r>
+      <w:r>
+        <w:rPr>
+          <w:rFonts w:ascii="Tahoma" w:hAnsi="Tahoma" w:cs="Tahoma"/>
+          <w:color w:val="000000"/>
+          <w:sz w:val="18"/>
+          <w:szCs w:val="18"/>
+        </w:rPr>
+        <w:t>annotation can contain any class that extends</w:t>
+      </w:r>
+      <w:r>
+        <w:rPr>
+          <w:rStyle w:val="apple-converted-space"/>
+          <w:rFonts w:ascii="Tahoma" w:hAnsi="Tahoma" w:cs="Tahoma"/>
+          <w:color w:val="000000"/>
+          <w:sz w:val="18"/>
+          <w:szCs w:val="18"/>
+        </w:rPr>
+        <w:t> </w:t>
+      </w:r>
+      <w:r>
+        <w:rPr>
+          <w:rStyle w:val="HTMLTypewriter"/>
+          <w:rFonts w:eastAsiaTheme="minorHAnsi"/>
+          <w:color w:val="000000"/>
+          <w:sz w:val="18"/>
+          <w:szCs w:val="18"/>
+        </w:rPr>
+        <w:t>org.testng.ITestNGListener</w:t>
+      </w:r>
+      <w:r>
+        <w:rPr>
+          <w:rStyle w:val="apple-converted-space"/>
+          <w:rFonts w:ascii="Tahoma" w:hAnsi="Tahoma" w:cs="Tahoma"/>
+          <w:color w:val="000000"/>
+          <w:sz w:val="18"/>
+          <w:szCs w:val="18"/>
+        </w:rPr>
+        <w:t> </w:t>
+      </w:r>
+      <w:r>
+        <w:rPr>
+          <w:rFonts w:ascii="Tahoma" w:hAnsi="Tahoma" w:cs="Tahoma"/>
+          <w:b/>
+          <w:bCs/>
+          <w:color w:val="000000"/>
+          <w:sz w:val="18"/>
+          <w:szCs w:val="18"/>
+        </w:rPr>
+        <w:t>except</w:t>
+      </w:r>
+      <w:r>
+        <w:rPr>
+          <w:rStyle w:val="apple-converted-space"/>
+          <w:rFonts w:ascii="Tahoma" w:hAnsi="Tahoma" w:cs="Tahoma"/>
+          <w:color w:val="000000"/>
+          <w:sz w:val="18"/>
+          <w:szCs w:val="18"/>
+        </w:rPr>
+        <w:t> </w:t>
+      </w:r>
+      <w:r>
+        <w:rPr>
+          <w:rStyle w:val="HTMLTypewriter"/>
+          <w:rFonts w:eastAsiaTheme="minorHAnsi"/>
+          <w:color w:val="000000"/>
+          <w:sz w:val="18"/>
+          <w:szCs w:val="18"/>
+        </w:rPr>
+        <w:t>IAnnotationTransformer</w:t>
+      </w:r>
+      <w:r>
+        <w:rPr>
+          <w:rStyle w:val="apple-converted-space"/>
+          <w:rFonts w:ascii="Tahoma" w:hAnsi="Tahoma" w:cs="Tahoma"/>
+          <w:color w:val="000000"/>
+          <w:sz w:val="18"/>
+          <w:szCs w:val="18"/>
+        </w:rPr>
+        <w:t> </w:t>
+      </w:r>
+      <w:r>
+        <w:rPr>
+          <w:rFonts w:ascii="Tahoma" w:hAnsi="Tahoma" w:cs="Tahoma"/>
+          <w:color w:val="000000"/>
+          <w:sz w:val="18"/>
+          <w:szCs w:val="18"/>
+        </w:rPr>
+        <w:t>and</w:t>
+      </w:r>
+      <w:r>
+        <w:rPr>
+          <w:rStyle w:val="apple-converted-space"/>
+          <w:rFonts w:ascii="Tahoma" w:hAnsi="Tahoma" w:cs="Tahoma"/>
+          <w:color w:val="000000"/>
+          <w:sz w:val="18"/>
+          <w:szCs w:val="18"/>
+        </w:rPr>
+        <w:t> </w:t>
+      </w:r>
+      <w:r>
+        <w:rPr>
+          <w:rStyle w:val="HTMLTypewriter"/>
+          <w:rFonts w:eastAsiaTheme="minorHAnsi"/>
+          <w:color w:val="000000"/>
+          <w:sz w:val="18"/>
+          <w:szCs w:val="18"/>
+        </w:rPr>
+        <w:t>IAnnotationTransformer2</w:t>
+      </w:r>
+      <w:r>
+        <w:rPr>
+          <w:rFonts w:ascii="Tahoma" w:hAnsi="Tahoma" w:cs="Tahoma"/>
+          <w:color w:val="000000"/>
+          <w:sz w:val="18"/>
+          <w:szCs w:val="18"/>
+        </w:rPr>
+        <w:t xml:space="preserve">. The reason is that these listeners need to be known very early in the process so that </w:t>
+      </w:r>
+      <w:proofErr w:type="spellStart"/>
+      <w:r>
+        <w:rPr>
+          <w:rFonts w:ascii="Tahoma" w:hAnsi="Tahoma" w:cs="Tahoma"/>
+          <w:color w:val="000000"/>
+          <w:sz w:val="18"/>
+          <w:szCs w:val="18"/>
+        </w:rPr>
+        <w:t>TestNG</w:t>
+      </w:r>
+      <w:proofErr w:type="spellEnd"/>
+      <w:r>
+        <w:rPr>
+          <w:rFonts w:ascii="Tahoma" w:hAnsi="Tahoma" w:cs="Tahoma"/>
+          <w:color w:val="000000"/>
+          <w:sz w:val="18"/>
+          <w:szCs w:val="18"/>
+        </w:rPr>
+        <w:t xml:space="preserve"> can use them to rewrite your </w:t>
+      </w:r>
+      <w:proofErr w:type="gramStart"/>
+      <w:r>
+        <w:rPr>
+          <w:rFonts w:ascii="Tahoma" w:hAnsi="Tahoma" w:cs="Tahoma"/>
+          <w:color w:val="000000"/>
+          <w:sz w:val="18"/>
+          <w:szCs w:val="18"/>
+        </w:rPr>
+        <w:t>annotations,</w:t>
+      </w:r>
+      <w:proofErr w:type="gramEnd"/>
+      <w:r>
+        <w:rPr>
+          <w:rFonts w:ascii="Tahoma" w:hAnsi="Tahoma" w:cs="Tahoma"/>
+          <w:color w:val="000000"/>
+          <w:sz w:val="18"/>
+          <w:szCs w:val="18"/>
+        </w:rPr>
+        <w:t xml:space="preserve"> therefore you need to specify these listeners in your</w:t>
+      </w:r>
+      <w:r>
+        <w:rPr>
+          <w:rStyle w:val="apple-converted-space"/>
+          <w:rFonts w:ascii="Tahoma" w:hAnsi="Tahoma" w:cs="Tahoma"/>
+          <w:color w:val="000000"/>
+          <w:sz w:val="18"/>
+          <w:szCs w:val="18"/>
+        </w:rPr>
+        <w:t> </w:t>
+      </w:r>
+      <w:r>
+        <w:rPr>
+          <w:rStyle w:val="HTMLTypewriter"/>
+          <w:rFonts w:eastAsiaTheme="minorHAnsi"/>
+          <w:color w:val="000000"/>
+          <w:sz w:val="18"/>
+          <w:szCs w:val="18"/>
+        </w:rPr>
+        <w:t>testng.xml</w:t>
+      </w:r>
+      <w:r>
+        <w:rPr>
+          <w:rStyle w:val="apple-converted-space"/>
+          <w:rFonts w:ascii="Tahoma" w:hAnsi="Tahoma" w:cs="Tahoma"/>
+          <w:color w:val="000000"/>
+          <w:sz w:val="18"/>
+          <w:szCs w:val="18"/>
+        </w:rPr>
+        <w:t> </w:t>
+      </w:r>
+      <w:r>
+        <w:rPr>
+          <w:rFonts w:ascii="Tahoma" w:hAnsi="Tahoma" w:cs="Tahoma"/>
+          <w:color w:val="000000"/>
+          <w:sz w:val="18"/>
+          <w:szCs w:val="18"/>
+        </w:rPr>
+        <w:t>file.</w:t>
+      </w:r>
+    </w:p>
+    <w:p>
+      <w:pPr>
+        <w:rPr>
+          <w:rFonts w:ascii="Tahoma" w:hAnsi="Tahoma" w:cs="Tahoma"/>
+          <w:color w:val="000000"/>
+          <w:sz w:val="18"/>
+          <w:szCs w:val="18"/>
+        </w:rPr>
+      </w:pPr>
+    </w:p>
+    <w:p>
+      <w:pPr>
+        <w:jc w:val="center"/>
+        <w:rPr>
+          <w:rFonts w:ascii="Tahoma" w:hAnsi="Tahoma" w:cs="Tahoma"/>
+          <w:b/>
+          <w:color w:val="000000"/>
+          <w:sz w:val="28"/>
+          <w:szCs w:val="28"/>
+          <w:u w:val="single"/>
+        </w:rPr>
+      </w:pPr>
+      <w:r>
+        <w:rPr>
+          <w:rFonts w:ascii="Tahoma" w:hAnsi="Tahoma" w:cs="Tahoma"/>
+          <w:b/>
+          <w:color w:val="000000"/>
+          <w:sz w:val="28"/>
+          <w:szCs w:val="28"/>
+          <w:u w:val="single"/>
+        </w:rPr>
+        <w:t xml:space="preserve">Listening to method </w:t>
+      </w:r>
+      <w:proofErr w:type="gramStart"/>
+      <w:r>
+        <w:rPr>
+          <w:rFonts w:ascii="Tahoma" w:hAnsi="Tahoma" w:cs="Tahoma"/>
+          <w:b/>
+          <w:color w:val="000000"/>
+          <w:sz w:val="28"/>
+          <w:szCs w:val="28"/>
+          <w:u w:val="single"/>
+        </w:rPr>
+        <w:t>invocation :</w:t>
+      </w:r>
+      <w:proofErr w:type="gramEnd"/>
+    </w:p>
+    <w:p>
+      <w:pPr>
+        <w:rPr>
+          <w:rFonts w:ascii="Tahoma" w:hAnsi="Tahoma" w:cs="Tahoma"/>
+          <w:color w:val="000000"/>
+          <w:sz w:val="18"/>
+          <w:szCs w:val="18"/>
+        </w:rPr>
+      </w:pPr>
+      <w:r>
+        <w:rPr>
+          <w:rFonts w:ascii="Tahoma" w:hAnsi="Tahoma" w:cs="Tahoma"/>
+          <w:color w:val="000000"/>
+          <w:sz w:val="18"/>
+          <w:szCs w:val="18"/>
+        </w:rPr>
+        <w:lastRenderedPageBreak/>
+        <w:t xml:space="preserve">Any class that implements </w:t>
+      </w:r>
+      <w:proofErr w:type="spellStart"/>
+      <w:r>
+        <w:rPr>
+          <w:rFonts w:ascii="Tahoma" w:hAnsi="Tahoma" w:cs="Tahoma"/>
+          <w:color w:val="000000"/>
+          <w:sz w:val="18"/>
+          <w:szCs w:val="18"/>
+        </w:rPr>
+        <w:t>IinvokemethodlistListner</w:t>
+      </w:r>
+      <w:proofErr w:type="spellEnd"/>
+      <w:r>
+        <w:rPr>
+          <w:rFonts w:ascii="Tahoma" w:hAnsi="Tahoma" w:cs="Tahoma"/>
+          <w:color w:val="000000"/>
+          <w:sz w:val="18"/>
+          <w:szCs w:val="18"/>
+        </w:rPr>
+        <w:t xml:space="preserve"> would have to override </w:t>
+      </w:r>
+    </w:p>
+    <w:tbl>
+      <w:tblPr>
+        <w:tblW w:w="0" w:type="auto"/>
+        <w:tblCellSpacing w:w="15" w:type="dxa"/>
+        <w:tblCellMar>
+          <w:top w:w="15" w:type="dxa"/>
+          <w:left w:w="15" w:type="dxa"/>
+          <w:bottom w:w="15" w:type="dxa"/>
+          <w:right w:w="15" w:type="dxa"/>
+        </w:tblCellMar>
+        <w:tblLook w:val="04A0"/>
+      </w:tblPr>
+      <w:tblGrid>
+        <w:gridCol w:w="7712"/>
+      </w:tblGrid>
+      <w:tr>
+        <w:trPr>
+          <w:tblCellSpacing w:w="15" w:type="dxa"/>
+        </w:trPr>
+        <w:tc>
+          <w:tcPr>
+            <w:tcW w:w="0" w:type="auto"/>
+            <w:vAlign w:val="center"/>
+            <w:hideMark/>
+          </w:tcPr>
+          <w:p>
+            <w:pPr>
+              <w:spacing w:after="0" w:line="240" w:lineRule="auto"/>
+              <w:rPr>
+                <w:rFonts w:ascii="Times New Roman" w:eastAsia="Times New Roman" w:hAnsi="Times New Roman" w:cs="Times New Roman"/>
+                <w:sz w:val="24"/>
+                <w:szCs w:val="24"/>
+                <w:lang w:eastAsia="en-IN"/>
+              </w:rPr>
+            </w:pPr>
+            <w:r>
+              <w:rPr>
+                <w:rFonts w:ascii="Courier New" w:eastAsia="Times New Roman" w:hAnsi="Courier New" w:cs="Courier New"/>
+                <w:sz w:val="20"/>
+                <w:lang w:eastAsia="en-IN"/>
+              </w:rPr>
+              <w:t>public</w:t>
+            </w:r>
+            <w:r>
+              <w:rPr>
+                <w:rFonts w:ascii="Times New Roman" w:eastAsia="Times New Roman" w:hAnsi="Times New Roman" w:cs="Times New Roman"/>
+                <w:sz w:val="24"/>
+                <w:szCs w:val="24"/>
+                <w:lang w:eastAsia="en-IN"/>
+              </w:rPr>
+              <w:t> </w:t>
+            </w:r>
+            <w:r>
+              <w:rPr>
+                <w:rFonts w:ascii="Courier New" w:eastAsia="Times New Roman" w:hAnsi="Courier New" w:cs="Courier New"/>
+                <w:sz w:val="20"/>
+                <w:lang w:eastAsia="en-IN"/>
+              </w:rPr>
+              <w:t>interface</w:t>
+            </w:r>
+            <w:r>
+              <w:rPr>
+                <w:rFonts w:ascii="Times New Roman" w:eastAsia="Times New Roman" w:hAnsi="Times New Roman" w:cs="Times New Roman"/>
+                <w:sz w:val="24"/>
+                <w:szCs w:val="24"/>
+                <w:lang w:eastAsia="en-IN"/>
+              </w:rPr>
+              <w:t> </w:t>
+            </w:r>
+            <w:proofErr w:type="spellStart"/>
+            <w:r>
+              <w:rPr>
+                <w:rFonts w:ascii="Courier New" w:eastAsia="Times New Roman" w:hAnsi="Courier New" w:cs="Courier New"/>
+                <w:sz w:val="20"/>
+                <w:lang w:eastAsia="en-IN"/>
+              </w:rPr>
+              <w:t>IInvokedMethodListener</w:t>
+            </w:r>
+            <w:proofErr w:type="spellEnd"/>
+            <w:r>
+              <w:rPr>
+                <w:rFonts w:ascii="Courier New" w:eastAsia="Times New Roman" w:hAnsi="Courier New" w:cs="Courier New"/>
+                <w:sz w:val="20"/>
+                <w:szCs w:val="20"/>
+                <w:lang w:eastAsia="en-IN"/>
+              </w:rPr>
+              <w:t> </w:t>
+            </w:r>
+            <w:r>
+              <w:rPr>
+                <w:rFonts w:ascii="Courier New" w:eastAsia="Times New Roman" w:hAnsi="Courier New" w:cs="Courier New"/>
+                <w:sz w:val="20"/>
+                <w:lang w:eastAsia="en-IN"/>
+              </w:rPr>
+              <w:t>extends</w:t>
+            </w:r>
+            <w:r>
+              <w:rPr>
+                <w:rFonts w:ascii="Times New Roman" w:eastAsia="Times New Roman" w:hAnsi="Times New Roman" w:cs="Times New Roman"/>
+                <w:sz w:val="24"/>
+                <w:szCs w:val="24"/>
+                <w:lang w:eastAsia="en-IN"/>
+              </w:rPr>
+              <w:t> </w:t>
+            </w:r>
+            <w:proofErr w:type="spellStart"/>
+            <w:r>
+              <w:rPr>
+                <w:rFonts w:ascii="Courier New" w:eastAsia="Times New Roman" w:hAnsi="Courier New" w:cs="Courier New"/>
+                <w:sz w:val="20"/>
+                <w:lang w:eastAsia="en-IN"/>
+              </w:rPr>
+              <w:t>ITestNGListener</w:t>
+            </w:r>
+            <w:proofErr w:type="spellEnd"/>
+            <w:r>
+              <w:rPr>
+                <w:rFonts w:ascii="Courier New" w:eastAsia="Times New Roman" w:hAnsi="Courier New" w:cs="Courier New"/>
+                <w:sz w:val="20"/>
+                <w:lang w:eastAsia="en-IN"/>
+              </w:rPr>
+              <w:t xml:space="preserve"> {</w:t>
+            </w:r>
+          </w:p>
+        </w:tc>
+      </w:tr>
+    </w:tbl>
+    <w:p>
+      <w:pPr>
+        <w:shd w:val="clear" w:color="auto" w:fill="FFFFDD"/>
+        <w:spacing w:after="0" w:line="198" w:lineRule="atLeast"/>
+        <w:rPr>
+          <w:rFonts w:ascii="Consolas" w:eastAsia="Times New Roman" w:hAnsi="Consolas" w:cs="Consolas"/>
+          <w:vanish/>
+          <w:color w:val="000000"/>
+          <w:sz w:val="18"/>
+          <w:szCs w:val="18"/>
+          <w:lang w:eastAsia="en-IN"/>
+        </w:rPr>
+      </w:pPr>
+    </w:p>
+    <w:tbl>
+      <w:tblPr>
+        <w:tblW w:w="0" w:type="auto"/>
+        <w:tblCellSpacing w:w="15" w:type="dxa"/>
+        <w:tblCellMar>
+          <w:top w:w="15" w:type="dxa"/>
+          <w:left w:w="15" w:type="dxa"/>
+          <w:bottom w:w="15" w:type="dxa"/>
+          <w:right w:w="15" w:type="dxa"/>
+        </w:tblCellMar>
+        <w:tblLook w:val="04A0"/>
+      </w:tblPr>
+      <w:tblGrid>
+        <w:gridCol w:w="8552"/>
+      </w:tblGrid>
+      <w:tr>
+        <w:trPr>
+          <w:tblCellSpacing w:w="15" w:type="dxa"/>
+        </w:trPr>
+        <w:tc>
+          <w:tcPr>
+            <w:tcW w:w="0" w:type="auto"/>
+            <w:vAlign w:val="center"/>
+            <w:hideMark/>
+          </w:tcPr>
+          <w:p>
+            <w:pPr>
+              <w:spacing w:after="0" w:line="240" w:lineRule="auto"/>
+              <w:rPr>
+                <w:rFonts w:ascii="Times New Roman" w:eastAsia="Times New Roman" w:hAnsi="Times New Roman" w:cs="Times New Roman"/>
+                <w:sz w:val="24"/>
+                <w:szCs w:val="24"/>
+                <w:lang w:eastAsia="en-IN"/>
+              </w:rPr>
+            </w:pPr>
+            <w:r>
+              <w:rPr>
+                <w:rFonts w:ascii="Courier New" w:eastAsia="Times New Roman" w:hAnsi="Courier New" w:cs="Courier New"/>
+                <w:sz w:val="20"/>
+                <w:lang w:eastAsia="en-IN"/>
+              </w:rPr>
+              <w:t>  void</w:t>
+            </w:r>
+            <w:r>
+              <w:rPr>
+                <w:rFonts w:ascii="Times New Roman" w:eastAsia="Times New Roman" w:hAnsi="Times New Roman" w:cs="Times New Roman"/>
+                <w:sz w:val="24"/>
+                <w:szCs w:val="24"/>
+                <w:lang w:eastAsia="en-IN"/>
+              </w:rPr>
+              <w:t> </w:t>
+            </w:r>
+            <w:proofErr w:type="spellStart"/>
+            <w:r>
+              <w:rPr>
+                <w:rFonts w:ascii="Courier New" w:eastAsia="Times New Roman" w:hAnsi="Courier New" w:cs="Courier New"/>
+                <w:sz w:val="20"/>
+                <w:lang w:eastAsia="en-IN"/>
+              </w:rPr>
+              <w:t>beforeInvocation</w:t>
+            </w:r>
+            <w:proofErr w:type="spellEnd"/>
+            <w:r>
+              <w:rPr>
+                <w:rFonts w:ascii="Courier New" w:eastAsia="Times New Roman" w:hAnsi="Courier New" w:cs="Courier New"/>
+                <w:sz w:val="20"/>
+                <w:lang w:eastAsia="en-IN"/>
+              </w:rPr>
+              <w:t>(</w:t>
+            </w:r>
+            <w:proofErr w:type="spellStart"/>
+            <w:r>
+              <w:rPr>
+                <w:rFonts w:ascii="Courier New" w:eastAsia="Times New Roman" w:hAnsi="Courier New" w:cs="Courier New"/>
+                <w:sz w:val="20"/>
+                <w:lang w:eastAsia="en-IN"/>
+              </w:rPr>
+              <w:t>IInvokedMethod</w:t>
+            </w:r>
+            <w:proofErr w:type="spellEnd"/>
+            <w:r>
+              <w:rPr>
+                <w:rFonts w:ascii="Courier New" w:eastAsia="Times New Roman" w:hAnsi="Courier New" w:cs="Courier New"/>
+                <w:sz w:val="20"/>
+                <w:lang w:eastAsia="en-IN"/>
+              </w:rPr>
+              <w:t xml:space="preserve"> method, </w:t>
+            </w:r>
+            <w:proofErr w:type="spellStart"/>
+            <w:r>
+              <w:rPr>
+                <w:rFonts w:ascii="Courier New" w:eastAsia="Times New Roman" w:hAnsi="Courier New" w:cs="Courier New"/>
+                <w:sz w:val="20"/>
+                <w:lang w:eastAsia="en-IN"/>
+              </w:rPr>
+              <w:t>ITestResult</w:t>
+            </w:r>
+            <w:proofErr w:type="spellEnd"/>
+            <w:r>
+              <w:rPr>
+                <w:rFonts w:ascii="Courier New" w:eastAsia="Times New Roman" w:hAnsi="Courier New" w:cs="Courier New"/>
+                <w:sz w:val="20"/>
+                <w:lang w:eastAsia="en-IN"/>
+              </w:rPr>
+              <w:t xml:space="preserve"> </w:t>
+            </w:r>
+            <w:proofErr w:type="spellStart"/>
+            <w:r>
+              <w:rPr>
+                <w:rFonts w:ascii="Courier New" w:eastAsia="Times New Roman" w:hAnsi="Courier New" w:cs="Courier New"/>
+                <w:sz w:val="20"/>
+                <w:lang w:eastAsia="en-IN"/>
+              </w:rPr>
+              <w:t>testResult</w:t>
+            </w:r>
+            <w:proofErr w:type="spellEnd"/>
+            <w:r>
+              <w:rPr>
+                <w:rFonts w:ascii="Courier New" w:eastAsia="Times New Roman" w:hAnsi="Courier New" w:cs="Courier New"/>
+                <w:sz w:val="20"/>
+                <w:lang w:eastAsia="en-IN"/>
+              </w:rPr>
+              <w:t>);</w:t>
+            </w:r>
+          </w:p>
+        </w:tc>
+      </w:tr>
+    </w:tbl>
+    <w:p>
+      <w:pPr>
+        <w:shd w:val="clear" w:color="auto" w:fill="FFFFDD"/>
+        <w:spacing w:after="0" w:line="198" w:lineRule="atLeast"/>
+        <w:rPr>
+          <w:rFonts w:ascii="Consolas" w:eastAsia="Times New Roman" w:hAnsi="Consolas" w:cs="Consolas"/>
+          <w:vanish/>
+          <w:color w:val="000000"/>
+          <w:sz w:val="18"/>
+          <w:szCs w:val="18"/>
+          <w:lang w:eastAsia="en-IN"/>
+        </w:rPr>
+      </w:pPr>
+    </w:p>
+    <w:tbl>
+      <w:tblPr>
+        <w:tblW w:w="0" w:type="auto"/>
+        <w:tblCellSpacing w:w="15" w:type="dxa"/>
+        <w:tblCellMar>
+          <w:top w:w="15" w:type="dxa"/>
+          <w:left w:w="15" w:type="dxa"/>
+          <w:bottom w:w="15" w:type="dxa"/>
+          <w:right w:w="15" w:type="dxa"/>
+        </w:tblCellMar>
+        <w:tblLook w:val="04A0"/>
+      </w:tblPr>
+      <w:tblGrid>
+        <w:gridCol w:w="8432"/>
+      </w:tblGrid>
+      <w:tr>
+        <w:trPr>
+          <w:tblCellSpacing w:w="15" w:type="dxa"/>
+        </w:trPr>
+        <w:tc>
+          <w:tcPr>
+            <w:tcW w:w="0" w:type="auto"/>
+            <w:vAlign w:val="center"/>
+            <w:hideMark/>
+          </w:tcPr>
+          <w:p>
+            <w:pPr>
+              <w:spacing w:after="0" w:line="240" w:lineRule="auto"/>
+              <w:rPr>
+                <w:rFonts w:ascii="Times New Roman" w:eastAsia="Times New Roman" w:hAnsi="Times New Roman" w:cs="Times New Roman"/>
+                <w:sz w:val="24"/>
+                <w:szCs w:val="24"/>
+                <w:lang w:eastAsia="en-IN"/>
+              </w:rPr>
+            </w:pPr>
+            <w:r>
+              <w:rPr>
+                <w:rFonts w:ascii="Courier New" w:eastAsia="Times New Roman" w:hAnsi="Courier New" w:cs="Courier New"/>
+                <w:sz w:val="20"/>
+                <w:lang w:eastAsia="en-IN"/>
+              </w:rPr>
+              <w:t>  void</w:t>
+            </w:r>
+            <w:r>
+              <w:rPr>
+                <w:rFonts w:ascii="Times New Roman" w:eastAsia="Times New Roman" w:hAnsi="Times New Roman" w:cs="Times New Roman"/>
+                <w:sz w:val="24"/>
+                <w:szCs w:val="24"/>
+                <w:lang w:eastAsia="en-IN"/>
+              </w:rPr>
+              <w:t> </w:t>
+            </w:r>
+            <w:proofErr w:type="spellStart"/>
+            <w:r>
+              <w:rPr>
+                <w:rFonts w:ascii="Courier New" w:eastAsia="Times New Roman" w:hAnsi="Courier New" w:cs="Courier New"/>
+                <w:sz w:val="20"/>
+                <w:lang w:eastAsia="en-IN"/>
+              </w:rPr>
+              <w:t>afterInvocation</w:t>
+            </w:r>
+            <w:proofErr w:type="spellEnd"/>
+            <w:r>
+              <w:rPr>
+                <w:rFonts w:ascii="Courier New" w:eastAsia="Times New Roman" w:hAnsi="Courier New" w:cs="Courier New"/>
+                <w:sz w:val="20"/>
+                <w:lang w:eastAsia="en-IN"/>
+              </w:rPr>
+              <w:t>(</w:t>
+            </w:r>
+            <w:proofErr w:type="spellStart"/>
+            <w:r>
+              <w:rPr>
+                <w:rFonts w:ascii="Courier New" w:eastAsia="Times New Roman" w:hAnsi="Courier New" w:cs="Courier New"/>
+                <w:sz w:val="20"/>
+                <w:lang w:eastAsia="en-IN"/>
+              </w:rPr>
+              <w:t>IInvokedMethod</w:t>
+            </w:r>
+            <w:proofErr w:type="spellEnd"/>
+            <w:r>
+              <w:rPr>
+                <w:rFonts w:ascii="Courier New" w:eastAsia="Times New Roman" w:hAnsi="Courier New" w:cs="Courier New"/>
+                <w:sz w:val="20"/>
+                <w:lang w:eastAsia="en-IN"/>
+              </w:rPr>
+              <w:t xml:space="preserve"> method, </w:t>
+            </w:r>
+            <w:proofErr w:type="spellStart"/>
+            <w:r>
+              <w:rPr>
+                <w:rFonts w:ascii="Courier New" w:eastAsia="Times New Roman" w:hAnsi="Courier New" w:cs="Courier New"/>
+                <w:sz w:val="20"/>
+                <w:lang w:eastAsia="en-IN"/>
+              </w:rPr>
+              <w:t>ITestResult</w:t>
+            </w:r>
+            <w:proofErr w:type="spellEnd"/>
+            <w:r>
+              <w:rPr>
+                <w:rFonts w:ascii="Courier New" w:eastAsia="Times New Roman" w:hAnsi="Courier New" w:cs="Courier New"/>
+                <w:sz w:val="20"/>
+                <w:lang w:eastAsia="en-IN"/>
+              </w:rPr>
+              <w:t xml:space="preserve"> </w:t>
+            </w:r>
+            <w:proofErr w:type="spellStart"/>
+            <w:r>
+              <w:rPr>
+                <w:rFonts w:ascii="Courier New" w:eastAsia="Times New Roman" w:hAnsi="Courier New" w:cs="Courier New"/>
+                <w:sz w:val="20"/>
+                <w:lang w:eastAsia="en-IN"/>
+              </w:rPr>
+              <w:t>testResult</w:t>
+            </w:r>
+            <w:proofErr w:type="spellEnd"/>
+            <w:r>
+              <w:rPr>
+                <w:rFonts w:ascii="Courier New" w:eastAsia="Times New Roman" w:hAnsi="Courier New" w:cs="Courier New"/>
+                <w:sz w:val="20"/>
+                <w:lang w:eastAsia="en-IN"/>
+              </w:rPr>
+              <w:t>);</w:t>
+            </w:r>
+          </w:p>
+        </w:tc>
+      </w:tr>
+    </w:tbl>
+    <w:p>
+      <w:pPr>
+        <w:shd w:val="clear" w:color="auto" w:fill="FFFFDD"/>
+        <w:spacing w:after="0" w:line="198" w:lineRule="atLeast"/>
+        <w:rPr>
+          <w:rFonts w:ascii="Consolas" w:eastAsia="Times New Roman" w:hAnsi="Consolas" w:cs="Consolas"/>
+          <w:vanish/>
+          <w:color w:val="000000"/>
+          <w:sz w:val="18"/>
+          <w:szCs w:val="18"/>
+          <w:lang w:eastAsia="en-IN"/>
+        </w:rPr>
+      </w:pPr>
+    </w:p>
+    <w:tbl>
+      <w:tblPr>
+        <w:tblW w:w="0" w:type="auto"/>
+        <w:tblCellSpacing w:w="15" w:type="dxa"/>
+        <w:tblCellMar>
+          <w:top w:w="15" w:type="dxa"/>
+          <w:left w:w="15" w:type="dxa"/>
+          <w:bottom w:w="15" w:type="dxa"/>
+          <w:right w:w="15" w:type="dxa"/>
+        </w:tblCellMar>
+        <w:tblLook w:val="04A0"/>
+      </w:tblPr>
+      <w:tblGrid>
+        <w:gridCol w:w="211"/>
+      </w:tblGrid>
+      <w:tr>
+        <w:trPr>
+          <w:tblCellSpacing w:w="15" w:type="dxa"/>
+        </w:trPr>
+        <w:tc>
+          <w:tcPr>
+            <w:tcW w:w="0" w:type="auto"/>
+            <w:vAlign w:val="center"/>
+            <w:hideMark/>
+          </w:tcPr>
+          <w:p>
+            <w:pPr>
+              <w:spacing w:after="0" w:line="240" w:lineRule="auto"/>
+              <w:rPr>
+                <w:rFonts w:ascii="Times New Roman" w:eastAsia="Times New Roman" w:hAnsi="Times New Roman" w:cs="Times New Roman"/>
+                <w:sz w:val="24"/>
+                <w:szCs w:val="24"/>
+                <w:lang w:eastAsia="en-IN"/>
+              </w:rPr>
+            </w:pPr>
+            <w:r>
+              <w:rPr>
+                <w:rFonts w:ascii="Courier New" w:eastAsia="Times New Roman" w:hAnsi="Courier New" w:cs="Courier New"/>
+                <w:sz w:val="20"/>
+                <w:lang w:eastAsia="en-IN"/>
+              </w:rPr>
+              <w:t>}</w:t>
+            </w:r>
+          </w:p>
+        </w:tc>
+      </w:tr>
+    </w:tbl>
+    <w:p>
+      <w:pPr>
+        <w:rPr>
+          <w:rFonts w:ascii="Tahoma" w:hAnsi="Tahoma" w:cs="Tahoma"/>
+          <w:color w:val="000000"/>
+          <w:sz w:val="18"/>
+          <w:szCs w:val="18"/>
+        </w:rPr>
+      </w:pPr>
+    </w:p>
+    <w:p>
+      <w:pPr>
+        <w:rPr>
+          <w:rFonts w:ascii="Tahoma" w:hAnsi="Tahoma" w:cs="Tahoma"/>
+          <w:color w:val="000000"/>
+          <w:sz w:val="18"/>
+          <w:szCs w:val="18"/>
+        </w:rPr>
+      </w:pPr>
+    </w:p>
+    <w:p>
+      <w:pPr>
+        <w:autoSpaceDE w:val="0"/>
+        <w:autoSpaceDN w:val="0"/>
+        <w:adjustRightInd w:val="0"/>
+        <w:spacing w:after="0" w:line="240" w:lineRule="auto"/>
+        <w:rPr>
+          <w:rFonts w:ascii="Consolas" w:hAnsi="Consolas" w:cs="Consolas"/>
+          <w:sz w:val="20"/>
+          <w:szCs w:val="20"/>
+        </w:rPr>
+      </w:pPr>
+      <w:proofErr w:type="gramStart"/>
+      <w:r>
+        <w:rPr>
+          <w:rFonts w:ascii="Consolas" w:hAnsi="Consolas" w:cs="Consolas"/>
+          <w:b/>
+          <w:bCs/>
+          <w:color w:val="7F0055"/>
+          <w:sz w:val="20"/>
+          <w:szCs w:val="20"/>
+        </w:rPr>
+        <w:t>public</w:t>
+      </w:r>
+      <w:proofErr w:type="gramEnd"/>
+      <w:r>
+        <w:rPr>
+          <w:rFonts w:ascii="Consolas" w:hAnsi="Consolas" w:cs="Consolas"/>
+          <w:color w:val="000000"/>
+          <w:sz w:val="20"/>
+          <w:szCs w:val="20"/>
+        </w:rPr>
+        <w:t xml:space="preserve"> </w:t>
+      </w:r>
+      <w:r>
+        <w:rPr>
+          <w:rFonts w:ascii="Consolas" w:hAnsi="Consolas" w:cs="Consolas"/>
+          <w:b/>
+          <w:bCs/>
+          <w:color w:val="7F0055"/>
+          <w:sz w:val="20"/>
+          <w:szCs w:val="20"/>
+        </w:rPr>
+        <w:t>class</w:t>
+      </w:r>
+      <w:r>
+        <w:rPr>
+          <w:rFonts w:ascii="Consolas" w:hAnsi="Consolas" w:cs="Consolas"/>
+          <w:color w:val="000000"/>
+          <w:sz w:val="20"/>
+          <w:szCs w:val="20"/>
+        </w:rPr>
+        <w:t xml:space="preserve"> </w:t>
+      </w:r>
+      <w:proofErr w:type="spellStart"/>
+      <w:r>
+        <w:rPr>
+          <w:rFonts w:ascii="Consolas" w:hAnsi="Consolas" w:cs="Consolas"/>
+          <w:color w:val="000000"/>
+          <w:sz w:val="20"/>
+          <w:szCs w:val="20"/>
+        </w:rPr>
+        <w:t>Beforesuite</w:t>
+      </w:r>
+      <w:proofErr w:type="spellEnd"/>
+      <w:r>
+        <w:rPr>
+          <w:rFonts w:ascii="Consolas" w:hAnsi="Consolas" w:cs="Consolas"/>
+          <w:color w:val="000000"/>
+          <w:sz w:val="20"/>
+          <w:szCs w:val="20"/>
+        </w:rPr>
+        <w:t xml:space="preserve"> </w:t>
+      </w:r>
+      <w:r>
+        <w:rPr>
+          <w:rFonts w:ascii="Consolas" w:hAnsi="Consolas" w:cs="Consolas"/>
+          <w:b/>
+          <w:bCs/>
+          <w:color w:val="7F0055"/>
+          <w:sz w:val="20"/>
+          <w:szCs w:val="20"/>
+        </w:rPr>
+        <w:t>implements</w:t>
+      </w:r>
+      <w:r>
+        <w:rPr>
+          <w:rFonts w:ascii="Consolas" w:hAnsi="Consolas" w:cs="Consolas"/>
+          <w:color w:val="000000"/>
+          <w:sz w:val="20"/>
+          <w:szCs w:val="20"/>
+        </w:rPr>
+        <w:t xml:space="preserve"> </w:t>
+      </w:r>
+      <w:proofErr w:type="spellStart"/>
+      <w:r>
+        <w:rPr>
+          <w:rFonts w:ascii="Consolas" w:hAnsi="Consolas" w:cs="Consolas"/>
+          <w:color w:val="000000"/>
+          <w:sz w:val="20"/>
+          <w:szCs w:val="20"/>
+        </w:rPr>
+        <w:t>ISuiteListener</w:t>
+      </w:r>
+      <w:proofErr w:type="spellEnd"/>
+      <w:r>
+        <w:rPr>
+          <w:rFonts w:ascii="Consolas" w:hAnsi="Consolas" w:cs="Consolas"/>
+          <w:color w:val="000000"/>
+          <w:sz w:val="20"/>
+          <w:szCs w:val="20"/>
+        </w:rPr>
+        <w:t>{</w:t>
+      </w:r>
+    </w:p>
+    <w:p>
+      <w:pPr>
+        <w:autoSpaceDE w:val="0"/>
+        <w:autoSpaceDN w:val="0"/>
+        <w:adjustRightInd w:val="0"/>
+        <w:spacing w:after="0" w:line="240" w:lineRule="auto"/>
+        <w:rPr>
+          <w:rFonts w:ascii="Consolas" w:hAnsi="Consolas" w:cs="Consolas"/>
+          <w:sz w:val="20"/>
+          <w:szCs w:val="20"/>
+        </w:rPr>
+      </w:pPr>
+    </w:p>
+    <w:p>
+      <w:pPr>
+        <w:autoSpaceDE w:val="0"/>
+        <w:autoSpaceDN w:val="0"/>
+        <w:adjustRightInd w:val="0"/>
+        <w:spacing w:after="0" w:line="240" w:lineRule="auto"/>
+        <w:rPr>
+          <w:rFonts w:ascii="Consolas" w:hAnsi="Consolas" w:cs="Consolas"/>
+          <w:sz w:val="20"/>
+          <w:szCs w:val="20"/>
+        </w:rPr>
+      </w:pPr>
+      <w:r>
+        <w:rPr>
+          <w:rFonts w:ascii="Consolas" w:hAnsi="Consolas" w:cs="Consolas"/>
+          <w:color w:val="000000"/>
+          <w:sz w:val="20"/>
+          <w:szCs w:val="20"/>
+        </w:rPr>
+        <w:tab/>
+      </w:r>
+      <w:r>
+        <w:rPr>
+          <w:rFonts w:ascii="Consolas" w:hAnsi="Consolas" w:cs="Consolas"/>
+          <w:color w:val="646464"/>
+          <w:sz w:val="20"/>
+          <w:szCs w:val="20"/>
+        </w:rPr>
+        <w:t>@Override</w:t>
+      </w:r>
+    </w:p>
+    <w:p>
+      <w:pPr>
+        <w:autoSpaceDE w:val="0"/>
+        <w:autoSpaceDN w:val="0"/>
+        <w:adjustRightInd w:val="0"/>
+        <w:spacing w:after="0" w:line="240" w:lineRule="auto"/>
+        <w:rPr>
+          <w:rFonts w:ascii="Consolas" w:hAnsi="Consolas" w:cs="Consolas"/>
+          <w:sz w:val="20"/>
+          <w:szCs w:val="20"/>
+        </w:rPr>
+      </w:pPr>
+      <w:r>
+        <w:rPr>
+          <w:rFonts w:ascii="Consolas" w:hAnsi="Consolas" w:cs="Consolas"/>
+          <w:color w:val="000000"/>
+          <w:sz w:val="20"/>
+          <w:szCs w:val="20"/>
+        </w:rPr>
+        <w:tab/>
+      </w:r>
+      <w:proofErr w:type="gramStart"/>
+      <w:r>
+        <w:rPr>
+          <w:rFonts w:ascii="Consolas" w:hAnsi="Consolas" w:cs="Consolas"/>
+          <w:b/>
+          <w:bCs/>
+          <w:color w:val="7F0055"/>
+          <w:sz w:val="20"/>
+          <w:szCs w:val="20"/>
+        </w:rPr>
+        <w:t>public</w:t>
+      </w:r>
+      <w:proofErr w:type="gramEnd"/>
+      <w:r>
+        <w:rPr>
+          <w:rFonts w:ascii="Consolas" w:hAnsi="Consolas" w:cs="Consolas"/>
+          <w:color w:val="000000"/>
+          <w:sz w:val="20"/>
+          <w:szCs w:val="20"/>
+        </w:rPr>
+        <w:t xml:space="preserve"> </w:t>
+      </w:r>
+      <w:r>
+        <w:rPr>
+          <w:rFonts w:ascii="Consolas" w:hAnsi="Consolas" w:cs="Consolas"/>
+          <w:b/>
+          <w:bCs/>
+          <w:color w:val="7F0055"/>
+          <w:sz w:val="20"/>
+          <w:szCs w:val="20"/>
+        </w:rPr>
+        <w:t>void</w:t>
+      </w:r>
+      <w:r>
+        <w:rPr>
+          <w:rFonts w:ascii="Consolas" w:hAnsi="Consolas" w:cs="Consolas"/>
+          <w:color w:val="000000"/>
+          <w:sz w:val="20"/>
+          <w:szCs w:val="20"/>
+        </w:rPr>
+        <w:t xml:space="preserve"> </w:t>
+      </w:r>
+      <w:proofErr w:type="spellStart"/>
+      <w:r>
+        <w:rPr>
+          <w:rFonts w:ascii="Consolas" w:hAnsi="Consolas" w:cs="Consolas"/>
+          <w:color w:val="000000"/>
+          <w:sz w:val="20"/>
+          <w:szCs w:val="20"/>
+        </w:rPr>
+        <w:t>onStart</w:t>
+      </w:r>
+      <w:proofErr w:type="spellEnd"/>
+      <w:r>
+        <w:rPr>
+          <w:rFonts w:ascii="Consolas" w:hAnsi="Consolas" w:cs="Consolas"/>
+          <w:color w:val="000000"/>
+          <w:sz w:val="20"/>
+          <w:szCs w:val="20"/>
+        </w:rPr>
+        <w:t>(</w:t>
+      </w:r>
+      <w:proofErr w:type="spellStart"/>
+      <w:r>
+        <w:rPr>
+          <w:rFonts w:ascii="Consolas" w:hAnsi="Consolas" w:cs="Consolas"/>
+          <w:color w:val="000000"/>
+          <w:sz w:val="20"/>
+          <w:szCs w:val="20"/>
+        </w:rPr>
+        <w:t>ISuite</w:t>
+      </w:r>
+      <w:proofErr w:type="spellEnd"/>
+      <w:r>
+        <w:rPr>
+          <w:rFonts w:ascii="Consolas" w:hAnsi="Consolas" w:cs="Consolas"/>
+          <w:color w:val="000000"/>
+          <w:sz w:val="20"/>
+          <w:szCs w:val="20"/>
+        </w:rPr>
+        <w:t xml:space="preserve"> suite) {</w:t>
+      </w:r>
+    </w:p>
+    <w:p>
+      <w:pPr>
+        <w:autoSpaceDE w:val="0"/>
+        <w:autoSpaceDN w:val="0"/>
+        <w:adjustRightInd w:val="0"/>
+        <w:spacing w:after="0" w:line="240" w:lineRule="auto"/>
+        <w:rPr>
+          <w:rFonts w:ascii="Consolas" w:hAnsi="Consolas" w:cs="Consolas"/>
+          <w:sz w:val="20"/>
+          <w:szCs w:val="20"/>
+        </w:rPr>
+      </w:pPr>
+      <w:r>
+        <w:rPr>
+          <w:rFonts w:ascii="Consolas" w:hAnsi="Consolas" w:cs="Consolas"/>
+          <w:color w:val="000000"/>
+          <w:sz w:val="20"/>
+          <w:szCs w:val="20"/>
+        </w:rPr>
+        <w:tab/>
+      </w:r>
+      <w:r>
+        <w:rPr>
+          <w:rFonts w:ascii="Consolas" w:hAnsi="Consolas" w:cs="Consolas"/>
+          <w:color w:val="000000"/>
+          <w:sz w:val="20"/>
+          <w:szCs w:val="20"/>
+        </w:rPr>
+        <w:tab/>
+      </w:r>
+      <w:proofErr w:type="spellStart"/>
+      <w:proofErr w:type="gramStart"/>
+      <w:r>
+        <w:rPr>
+          <w:rFonts w:ascii="Consolas" w:hAnsi="Consolas" w:cs="Consolas"/>
+          <w:color w:val="000000"/>
+          <w:sz w:val="20"/>
+          <w:szCs w:val="20"/>
+        </w:rPr>
+        <w:t>System.</w:t>
+      </w:r>
+      <w:r>
+        <w:rPr>
+          <w:rFonts w:ascii="Consolas" w:hAnsi="Consolas" w:cs="Consolas"/>
+          <w:i/>
+          <w:iCs/>
+          <w:color w:val="0000C0"/>
+          <w:sz w:val="20"/>
+          <w:szCs w:val="20"/>
+        </w:rPr>
+        <w:t>out</w:t>
+      </w:r>
+      <w:r>
+        <w:rPr>
+          <w:rFonts w:ascii="Consolas" w:hAnsi="Consolas" w:cs="Consolas"/>
+          <w:color w:val="000000"/>
+          <w:sz w:val="20"/>
+          <w:szCs w:val="20"/>
+        </w:rPr>
+        <w:t>.println</w:t>
+      </w:r>
+      <w:proofErr w:type="spellEnd"/>
+      <w:r>
+        <w:rPr>
+          <w:rFonts w:ascii="Consolas" w:hAnsi="Consolas" w:cs="Consolas"/>
+          <w:color w:val="000000"/>
+          <w:sz w:val="20"/>
+          <w:szCs w:val="20"/>
+        </w:rPr>
+        <w:t>(</w:t>
+      </w:r>
+      <w:proofErr w:type="gramEnd"/>
+      <w:r>
+        <w:rPr>
+          <w:rFonts w:ascii="Consolas" w:hAnsi="Consolas" w:cs="Consolas"/>
+          <w:color w:val="2A00FF"/>
+          <w:sz w:val="20"/>
+          <w:szCs w:val="20"/>
+        </w:rPr>
+        <w:t xml:space="preserve">"From </w:t>
+      </w:r>
+      <w:proofErr w:type="spellStart"/>
+      <w:r>
+        <w:rPr>
+          <w:rFonts w:ascii="Consolas" w:hAnsi="Consolas" w:cs="Consolas"/>
+          <w:color w:val="2A00FF"/>
+          <w:sz w:val="20"/>
+          <w:szCs w:val="20"/>
+        </w:rPr>
+        <w:t>ISuiteListener</w:t>
+      </w:r>
+      <w:proofErr w:type="spellEnd"/>
+      <w:r>
+        <w:rPr>
+          <w:rFonts w:ascii="Consolas" w:hAnsi="Consolas" w:cs="Consolas"/>
+          <w:color w:val="2A00FF"/>
+          <w:sz w:val="20"/>
+          <w:szCs w:val="20"/>
+        </w:rPr>
+        <w:t xml:space="preserve"> class ----suite is started"</w:t>
+      </w:r>
+      <w:r>
+        <w:rPr>
+          <w:rFonts w:ascii="Consolas" w:hAnsi="Consolas" w:cs="Consolas"/>
+          <w:color w:val="000000"/>
+          <w:sz w:val="20"/>
+          <w:szCs w:val="20"/>
+        </w:rPr>
+        <w:t>+</w:t>
+      </w:r>
+      <w:proofErr w:type="spellStart"/>
+      <w:r>
+        <w:rPr>
+          <w:rFonts w:ascii="Consolas" w:hAnsi="Consolas" w:cs="Consolas"/>
+          <w:color w:val="000000"/>
+          <w:sz w:val="20"/>
+          <w:szCs w:val="20"/>
+        </w:rPr>
+        <w:t>suite.getName</w:t>
+      </w:r>
+      <w:proofErr w:type="spellEnd"/>
+      <w:r>
+        <w:rPr>
+          <w:rFonts w:ascii="Consolas" w:hAnsi="Consolas" w:cs="Consolas"/>
+          <w:color w:val="000000"/>
+          <w:sz w:val="20"/>
+          <w:szCs w:val="20"/>
+        </w:rPr>
+        <w:t>());</w:t>
+      </w:r>
+    </w:p>
+    <w:p>
+      <w:pPr>
+        <w:autoSpaceDE w:val="0"/>
+        <w:autoSpaceDN w:val="0"/>
+        <w:adjustRightInd w:val="0"/>
+        <w:spacing w:after="0" w:line="240" w:lineRule="auto"/>
+        <w:rPr>
+          <w:rFonts w:ascii="Consolas" w:hAnsi="Consolas" w:cs="Consolas"/>
+          <w:sz w:val="20"/>
+          <w:szCs w:val="20"/>
+        </w:rPr>
+      </w:pPr>
+      <w:r>
+        <w:rPr>
+          <w:rFonts w:ascii="Consolas" w:hAnsi="Consolas" w:cs="Consolas"/>
+          <w:color w:val="000000"/>
+          <w:sz w:val="20"/>
+          <w:szCs w:val="20"/>
+        </w:rPr>
+        <w:tab/>
+      </w:r>
+      <w:r>
+        <w:rPr>
+          <w:rFonts w:ascii="Consolas" w:hAnsi="Consolas" w:cs="Consolas"/>
+          <w:color w:val="000000"/>
+          <w:sz w:val="20"/>
+          <w:szCs w:val="20"/>
+        </w:rPr>
+        <w:tab/>
+      </w:r>
+    </w:p>
+    <w:p>
+      <w:pPr>
+        <w:autoSpaceDE w:val="0"/>
+        <w:autoSpaceDN w:val="0"/>
+        <w:adjustRightInd w:val="0"/>
+        <w:spacing w:after="0" w:line="240" w:lineRule="auto"/>
+        <w:rPr>
+          <w:rFonts w:ascii="Consolas" w:hAnsi="Consolas" w:cs="Consolas"/>
+          <w:sz w:val="20"/>
+          <w:szCs w:val="20"/>
+        </w:rPr>
+      </w:pPr>
+      <w:r>
+        <w:rPr>
+          <w:rFonts w:ascii="Consolas" w:hAnsi="Consolas" w:cs="Consolas"/>
+          <w:color w:val="000000"/>
+          <w:sz w:val="20"/>
+          <w:szCs w:val="20"/>
+        </w:rPr>
+        <w:tab/>
+        <w:t>}</w:t>
+      </w:r>
+    </w:p>
+    <w:p>
+      <w:pPr>
+        <w:autoSpaceDE w:val="0"/>
+        <w:autoSpaceDN w:val="0"/>
+        <w:adjustRightInd w:val="0"/>
+        <w:spacing w:after="0" w:line="240" w:lineRule="auto"/>
+        <w:rPr>
+          <w:rFonts w:ascii="Consolas" w:hAnsi="Consolas" w:cs="Consolas"/>
+          <w:sz w:val="20"/>
+          <w:szCs w:val="20"/>
+        </w:rPr>
+      </w:pPr>
+    </w:p>
+    <w:p>
+      <w:pPr>
+        <w:autoSpaceDE w:val="0"/>
+        <w:autoSpaceDN w:val="0"/>
+        <w:adjustRightInd w:val="0"/>
+        <w:spacing w:after="0" w:line="240" w:lineRule="auto"/>
+        <w:rPr>
+          <w:rFonts w:ascii="Consolas" w:hAnsi="Consolas" w:cs="Consolas"/>
+          <w:sz w:val="20"/>
+          <w:szCs w:val="20"/>
+        </w:rPr>
+      </w:pPr>
+      <w:r>
+        <w:rPr>
+          <w:rFonts w:ascii="Consolas" w:hAnsi="Consolas" w:cs="Consolas"/>
+          <w:color w:val="000000"/>
+          <w:sz w:val="20"/>
+          <w:szCs w:val="20"/>
+        </w:rPr>
+        <w:tab/>
+      </w:r>
+      <w:r>
+        <w:rPr>
+          <w:rFonts w:ascii="Consolas" w:hAnsi="Consolas" w:cs="Consolas"/>
+          <w:color w:val="646464"/>
+          <w:sz w:val="20"/>
+          <w:szCs w:val="20"/>
+        </w:rPr>
+        <w:t>@Override</w:t>
+      </w:r>
+    </w:p>
+    <w:p>
+      <w:pPr>
+        <w:autoSpaceDE w:val="0"/>
+        <w:autoSpaceDN w:val="0"/>
+        <w:adjustRightInd w:val="0"/>
+        <w:spacing w:after="0" w:line="240" w:lineRule="auto"/>
+        <w:rPr>
+          <w:rFonts w:ascii="Consolas" w:hAnsi="Consolas" w:cs="Consolas"/>
+          <w:sz w:val="20"/>
+          <w:szCs w:val="20"/>
+        </w:rPr>
+      </w:pPr>
+      <w:r>
+        <w:rPr>
+          <w:rFonts w:ascii="Consolas" w:hAnsi="Consolas" w:cs="Consolas"/>
+          <w:color w:val="000000"/>
+          <w:sz w:val="20"/>
+          <w:szCs w:val="20"/>
+        </w:rPr>
+        <w:tab/>
+      </w:r>
+      <w:proofErr w:type="gramStart"/>
+      <w:r>
+        <w:rPr>
+          <w:rFonts w:ascii="Consolas" w:hAnsi="Consolas" w:cs="Consolas"/>
+          <w:b/>
+          <w:bCs/>
+          <w:color w:val="7F0055"/>
+          <w:sz w:val="20"/>
+          <w:szCs w:val="20"/>
+        </w:rPr>
+        <w:t>public</w:t>
+      </w:r>
+      <w:proofErr w:type="gramEnd"/>
+      <w:r>
+        <w:rPr>
+          <w:rFonts w:ascii="Consolas" w:hAnsi="Consolas" w:cs="Consolas"/>
+          <w:color w:val="000000"/>
+          <w:sz w:val="20"/>
+          <w:szCs w:val="20"/>
+        </w:rPr>
+        <w:t xml:space="preserve"> </w:t>
+      </w:r>
+      <w:r>
+        <w:rPr>
+          <w:rFonts w:ascii="Consolas" w:hAnsi="Consolas" w:cs="Consolas"/>
+          <w:b/>
+          <w:bCs/>
+          <w:color w:val="7F0055"/>
+          <w:sz w:val="20"/>
+          <w:szCs w:val="20"/>
+        </w:rPr>
+        <w:t>void</w:t>
+      </w:r>
+      <w:r>
+        <w:rPr>
+          <w:rFonts w:ascii="Consolas" w:hAnsi="Consolas" w:cs="Consolas"/>
+          <w:color w:val="000000"/>
+          <w:sz w:val="20"/>
+          <w:szCs w:val="20"/>
+        </w:rPr>
+        <w:t xml:space="preserve"> </w:t>
+      </w:r>
+      <w:proofErr w:type="spellStart"/>
+      <w:r>
+        <w:rPr>
+          <w:rFonts w:ascii="Consolas" w:hAnsi="Consolas" w:cs="Consolas"/>
+          <w:color w:val="000000"/>
+          <w:sz w:val="20"/>
+          <w:szCs w:val="20"/>
+        </w:rPr>
+        <w:t>onFinish</w:t>
+      </w:r>
+      <w:proofErr w:type="spellEnd"/>
+      <w:r>
+        <w:rPr>
+          <w:rFonts w:ascii="Consolas" w:hAnsi="Consolas" w:cs="Consolas"/>
+          <w:color w:val="000000"/>
+          <w:sz w:val="20"/>
+          <w:szCs w:val="20"/>
+        </w:rPr>
+        <w:t>(</w:t>
+      </w:r>
+      <w:proofErr w:type="spellStart"/>
+      <w:r>
+        <w:rPr>
+          <w:rFonts w:ascii="Consolas" w:hAnsi="Consolas" w:cs="Consolas"/>
+          <w:color w:val="000000"/>
+          <w:sz w:val="20"/>
+          <w:szCs w:val="20"/>
+        </w:rPr>
+        <w:t>ISuite</w:t>
+      </w:r>
+      <w:proofErr w:type="spellEnd"/>
+      <w:r>
+        <w:rPr>
+          <w:rFonts w:ascii="Consolas" w:hAnsi="Consolas" w:cs="Consolas"/>
+          <w:color w:val="000000"/>
+          <w:sz w:val="20"/>
+          <w:szCs w:val="20"/>
+        </w:rPr>
+        <w:t xml:space="preserve"> suite) {</w:t>
+      </w:r>
+    </w:p>
+    <w:p>
+      <w:pPr>
+        <w:autoSpaceDE w:val="0"/>
+        <w:autoSpaceDN w:val="0"/>
+        <w:adjustRightInd w:val="0"/>
+        <w:spacing w:after="0" w:line="240" w:lineRule="auto"/>
+        <w:rPr>
+          <w:rFonts w:ascii="Consolas" w:hAnsi="Consolas" w:cs="Consolas"/>
+          <w:sz w:val="20"/>
+          <w:szCs w:val="20"/>
+        </w:rPr>
+      </w:pPr>
+      <w:r>
+        <w:rPr>
+          <w:rFonts w:ascii="Consolas" w:hAnsi="Consolas" w:cs="Consolas"/>
+          <w:color w:val="000000"/>
+          <w:sz w:val="20"/>
+          <w:szCs w:val="20"/>
+        </w:rPr>
+        <w:tab/>
+      </w:r>
+      <w:r>
+        <w:rPr>
+          <w:rFonts w:ascii="Consolas" w:hAnsi="Consolas" w:cs="Consolas"/>
+          <w:color w:val="000000"/>
+          <w:sz w:val="20"/>
+          <w:szCs w:val="20"/>
+        </w:rPr>
+        <w:tab/>
+      </w:r>
+      <w:r>
+        <w:rPr>
+          <w:rFonts w:ascii="Consolas" w:hAnsi="Consolas" w:cs="Consolas"/>
+          <w:color w:val="3F7F5F"/>
+          <w:sz w:val="20"/>
+          <w:szCs w:val="20"/>
+        </w:rPr>
+        <w:t xml:space="preserve">// </w:t>
+      </w:r>
+      <w:r>
+        <w:rPr>
+          <w:rFonts w:ascii="Consolas" w:hAnsi="Consolas" w:cs="Consolas"/>
+          <w:b/>
+          <w:bCs/>
+          <w:color w:val="7F9FBF"/>
+          <w:sz w:val="20"/>
+          <w:szCs w:val="20"/>
+        </w:rPr>
+        <w:t>TODO</w:t>
+      </w:r>
+      <w:r>
+        <w:rPr>
+          <w:rFonts w:ascii="Consolas" w:hAnsi="Consolas" w:cs="Consolas"/>
+          <w:color w:val="3F7F5F"/>
+          <w:sz w:val="20"/>
+          <w:szCs w:val="20"/>
+        </w:rPr>
+        <w:t xml:space="preserve"> Auto-generated method stub</w:t>
+      </w:r>
+    </w:p>
+    <w:p>
+      <w:pPr>
+        <w:autoSpaceDE w:val="0"/>
+        <w:autoSpaceDN w:val="0"/>
+        <w:adjustRightInd w:val="0"/>
+        <w:spacing w:after="0" w:line="240" w:lineRule="auto"/>
+        <w:rPr>
+          <w:rFonts w:ascii="Consolas" w:hAnsi="Consolas" w:cs="Consolas"/>
+          <w:sz w:val="20"/>
+          <w:szCs w:val="20"/>
+        </w:rPr>
+      </w:pPr>
+      <w:r>
+        <w:rPr>
+          <w:rFonts w:ascii="Consolas" w:hAnsi="Consolas" w:cs="Consolas"/>
+          <w:color w:val="000000"/>
+          <w:sz w:val="20"/>
+          <w:szCs w:val="20"/>
+        </w:rPr>
+        <w:tab/>
+      </w:r>
+      <w:r>
+        <w:rPr>
+          <w:rFonts w:ascii="Consolas" w:hAnsi="Consolas" w:cs="Consolas"/>
+          <w:color w:val="000000"/>
+          <w:sz w:val="20"/>
+          <w:szCs w:val="20"/>
+        </w:rPr>
+        <w:tab/>
+      </w:r>
+      <w:proofErr w:type="spellStart"/>
+      <w:proofErr w:type="gramStart"/>
+      <w:r>
+        <w:rPr>
+          <w:rFonts w:ascii="Consolas" w:hAnsi="Consolas" w:cs="Consolas"/>
+          <w:color w:val="000000"/>
+          <w:sz w:val="20"/>
+          <w:szCs w:val="20"/>
+        </w:rPr>
+        <w:t>System.</w:t>
+      </w:r>
+      <w:r>
+        <w:rPr>
+          <w:rFonts w:ascii="Consolas" w:hAnsi="Consolas" w:cs="Consolas"/>
+          <w:i/>
+          <w:iCs/>
+          <w:color w:val="0000C0"/>
+          <w:sz w:val="20"/>
+          <w:szCs w:val="20"/>
+        </w:rPr>
+        <w:t>out</w:t>
+      </w:r>
+      <w:r>
+        <w:rPr>
+          <w:rFonts w:ascii="Consolas" w:hAnsi="Consolas" w:cs="Consolas"/>
+          <w:color w:val="000000"/>
+          <w:sz w:val="20"/>
+          <w:szCs w:val="20"/>
+        </w:rPr>
+        <w:t>.println</w:t>
+      </w:r>
+      <w:proofErr w:type="spellEnd"/>
+      <w:r>
+        <w:rPr>
+          <w:rFonts w:ascii="Consolas" w:hAnsi="Consolas" w:cs="Consolas"/>
+          <w:color w:val="000000"/>
+          <w:sz w:val="20"/>
+          <w:szCs w:val="20"/>
+        </w:rPr>
+        <w:t>(</w:t>
+      </w:r>
+      <w:proofErr w:type="gramEnd"/>
+      <w:r>
+        <w:rPr>
+          <w:rFonts w:ascii="Consolas" w:hAnsi="Consolas" w:cs="Consolas"/>
+          <w:color w:val="2A00FF"/>
+          <w:sz w:val="20"/>
+          <w:szCs w:val="20"/>
+        </w:rPr>
+        <w:t xml:space="preserve">"From </w:t>
+      </w:r>
+      <w:proofErr w:type="spellStart"/>
+      <w:r>
+        <w:rPr>
+          <w:rFonts w:ascii="Consolas" w:hAnsi="Consolas" w:cs="Consolas"/>
+          <w:color w:val="2A00FF"/>
+          <w:sz w:val="20"/>
+          <w:szCs w:val="20"/>
+        </w:rPr>
+        <w:t>ISuiteListener</w:t>
+      </w:r>
+      <w:proofErr w:type="spellEnd"/>
+      <w:r>
+        <w:rPr>
+          <w:rFonts w:ascii="Consolas" w:hAnsi="Consolas" w:cs="Consolas"/>
+          <w:color w:val="2A00FF"/>
+          <w:sz w:val="20"/>
+          <w:szCs w:val="20"/>
+        </w:rPr>
+        <w:t xml:space="preserve"> class ---- suite is finished"</w:t>
+      </w:r>
+      <w:r>
+        <w:rPr>
+          <w:rFonts w:ascii="Consolas" w:hAnsi="Consolas" w:cs="Consolas"/>
+          <w:color w:val="000000"/>
+          <w:sz w:val="20"/>
+          <w:szCs w:val="20"/>
+        </w:rPr>
+        <w:t>+</w:t>
+      </w:r>
+      <w:proofErr w:type="spellStart"/>
+      <w:r>
+        <w:rPr>
+          <w:rFonts w:ascii="Consolas" w:hAnsi="Consolas" w:cs="Consolas"/>
+          <w:color w:val="000000"/>
+          <w:sz w:val="20"/>
+          <w:szCs w:val="20"/>
+        </w:rPr>
+        <w:t>suite.getName</w:t>
+      </w:r>
+      <w:proofErr w:type="spellEnd"/>
+      <w:r>
+        <w:rPr>
+          <w:rFonts w:ascii="Consolas" w:hAnsi="Consolas" w:cs="Consolas"/>
+          <w:color w:val="000000"/>
+          <w:sz w:val="20"/>
+          <w:szCs w:val="20"/>
+        </w:rPr>
+        <w:t>());</w:t>
+      </w:r>
+    </w:p>
+    <w:p>
+      <w:pPr>
+        <w:autoSpaceDE w:val="0"/>
+        <w:autoSpaceDN w:val="0"/>
+        <w:adjustRightInd w:val="0"/>
+        <w:spacing w:after="0" w:line="240" w:lineRule="auto"/>
+        <w:rPr>
+          <w:rFonts w:ascii="Consolas" w:hAnsi="Consolas" w:cs="Consolas"/>
+          <w:sz w:val="20"/>
+          <w:szCs w:val="20"/>
+        </w:rPr>
+      </w:pPr>
+      <w:r>
+        <w:rPr>
+          <w:rFonts w:ascii="Consolas" w:hAnsi="Consolas" w:cs="Consolas"/>
+          <w:color w:val="000000"/>
+          <w:sz w:val="20"/>
+          <w:szCs w:val="20"/>
+        </w:rPr>
+        <w:tab/>
+      </w:r>
+      <w:r>
+        <w:rPr>
+          <w:rFonts w:ascii="Consolas" w:hAnsi="Consolas" w:cs="Consolas"/>
+          <w:color w:val="000000"/>
+          <w:sz w:val="20"/>
+          <w:szCs w:val="20"/>
+        </w:rPr>
+        <w:tab/>
+      </w:r>
+    </w:p>
+    <w:p>
+      <w:pPr>
+        <w:autoSpaceDE w:val="0"/>
+        <w:autoSpaceDN w:val="0"/>
+        <w:adjustRightInd w:val="0"/>
+        <w:spacing w:after="0" w:line="240" w:lineRule="auto"/>
+        <w:rPr>
+          <w:rFonts w:ascii="Consolas" w:hAnsi="Consolas" w:cs="Consolas"/>
+          <w:sz w:val="20"/>
+          <w:szCs w:val="20"/>
+        </w:rPr>
+      </w:pPr>
+      <w:r>
+        <w:rPr>
+          <w:rFonts w:ascii="Consolas" w:hAnsi="Consolas" w:cs="Consolas"/>
+          <w:color w:val="000000"/>
+          <w:sz w:val="20"/>
+          <w:szCs w:val="20"/>
+        </w:rPr>
+        <w:tab/>
+        <w:t>}</w:t>
+      </w:r>
+    </w:p>
+    <w:p>
+      <w:pPr>
+        <w:autoSpaceDE w:val="0"/>
+        <w:autoSpaceDN w:val="0"/>
+        <w:adjustRightInd w:val="0"/>
+        <w:spacing w:after="0" w:line="240" w:lineRule="auto"/>
+        <w:rPr>
+          <w:rFonts w:ascii="Consolas" w:hAnsi="Consolas" w:cs="Consolas"/>
+          <w:sz w:val="20"/>
+          <w:szCs w:val="20"/>
+        </w:rPr>
+      </w:pPr>
+      <w:r>
+        <w:rPr>
+          <w:rFonts w:ascii="Consolas" w:hAnsi="Consolas" w:cs="Consolas"/>
+          <w:color w:val="000000"/>
+          <w:sz w:val="20"/>
+          <w:szCs w:val="20"/>
+        </w:rPr>
+        <w:tab/>
+      </w:r>
+    </w:p>
+    <w:p>
+      <w:pPr>
+        <w:autoSpaceDE w:val="0"/>
+        <w:autoSpaceDN w:val="0"/>
+        <w:adjustRightInd w:val="0"/>
+        <w:spacing w:after="0" w:line="240" w:lineRule="auto"/>
+        <w:rPr>
+          <w:rFonts w:ascii="Consolas" w:hAnsi="Consolas" w:cs="Consolas"/>
+          <w:sz w:val="20"/>
+          <w:szCs w:val="20"/>
+        </w:rPr>
+      </w:pPr>
+    </w:p>
+    <w:p>
+      <w:pPr>
+        <w:autoSpaceDE w:val="0"/>
+        <w:autoSpaceDN w:val="0"/>
+        <w:adjustRightInd w:val="0"/>
+        <w:spacing w:after="0" w:line="240" w:lineRule="auto"/>
+        <w:rPr>
+          <w:rFonts w:ascii="Consolas" w:hAnsi="Consolas" w:cs="Consolas"/>
+          <w:sz w:val="20"/>
+          <w:szCs w:val="20"/>
+        </w:rPr>
+      </w:pPr>
+      <w:r>
+        <w:rPr>
+          <w:rFonts w:ascii="Consolas" w:hAnsi="Consolas" w:cs="Consolas"/>
+          <w:color w:val="000000"/>
+          <w:sz w:val="20"/>
+          <w:szCs w:val="20"/>
+        </w:rPr>
+        <w:t>}</w:t>
+      </w:r>
+    </w:p>
     <w:p>
       <w:pPr>
         <w:rPr>
@@ -4739,6 +7861,31 @@
     <w:qFormat/>
     <w:rsid w:val="00BB50E5"/>
   </w:style>
+  <w:style w:type="paragraph" w:styleId="Heading4">
+    <w:name w:val="heading 4"/>
+    <w:basedOn w:val="Normal"/>
+    <w:next w:val="Normal"/>
+    <w:link w:val="Heading4Char"/>
+    <w:uiPriority w:val="9"/>
+    <w:semiHidden/>
+    <w:unhideWhenUsed/>
+    <w:qFormat/>
+    <w:rsid w:val="00404D46"/>
+    <w:pPr>
+      <w:keepNext/>
+      <w:keepLines/>
+      <w:spacing w:before="200" w:after="0"/>
+      <w:outlineLvl w:val="3"/>
+    </w:pPr>
+    <w:rPr>
+      <w:rFonts w:asciiTheme="majorHAnsi" w:eastAsiaTheme="majorEastAsia" w:hAnsiTheme="majorHAnsi" w:cstheme="majorBidi"/>
+      <w:b/>
+      <w:bCs/>
+      <w:i/>
+      <w:iCs/>
+      <w:color w:val="4F81BD" w:themeColor="accent1"/>
+    </w:rPr>
+  </w:style>
   <w:style w:type="paragraph" w:styleId="Heading5">
     <w:name w:val="heading 5"/>
     <w:basedOn w:val="Normal"/>
@@ -4842,6 +7989,22 @@
       <w:sz w:val="20"/>
       <w:szCs w:val="20"/>
       <w:lang w:eastAsia="en-IN"/>
+    </w:rPr>
+  </w:style>
+  <w:style w:type="character" w:customStyle="1" w:styleId="Heading4Char">
+    <w:name w:val="Heading 4 Char"/>
+    <w:basedOn w:val="DefaultParagraphFont"/>
+    <w:link w:val="Heading4"/>
+    <w:uiPriority w:val="9"/>
+    <w:semiHidden/>
+    <w:rsid w:val="00404D46"/>
+    <w:rPr>
+      <w:rFonts w:asciiTheme="majorHAnsi" w:eastAsiaTheme="majorEastAsia" w:hAnsiTheme="majorHAnsi" w:cstheme="majorBidi"/>
+      <w:b/>
+      <w:bCs/>
+      <w:i/>
+      <w:iCs/>
+      <w:color w:val="4F81BD" w:themeColor="accent1"/>
     </w:rPr>
   </w:style>
 </w:styles>
@@ -5128,4 +8291,16 @@
   <a:objectDefaults/>
   <a:extraClrSchemeLst/>
 </a:theme>
+</file>
+
+<file path=customXml/item1.xml><?xml version="1.0" encoding="utf-8"?>
+<b:Sources xmlns:b="http://schemas.openxmlformats.org/officeDocument/2006/bibliography" xmlns="http://schemas.openxmlformats.org/officeDocument/2006/bibliography" SelectedStyle="\APA.XSL" StyleName="APA Fifth Edition"/>
+</file>
+
+<file path=customXml/itemProps1.xml><?xml version="1.0" encoding="utf-8"?>
+<ds:datastoreItem xmlns:ds="http://schemas.openxmlformats.org/officeDocument/2006/customXml" ds:itemID="{65EF0DD3-E8AD-4A71-8620-958DE1767670}">
+  <ds:schemaRefs>
+    <ds:schemaRef ds:uri="http://schemas.openxmlformats.org/officeDocument/2006/bibliography"/>
+  </ds:schemaRefs>
+</ds:datastoreItem>
 </file>
</xml_diff>

<commit_message>
Added selenium Grid document and updated Testng
</commit_message>
<xml_diff>
--- a/TestNG Tutorial.docx
+++ b/TestNG Tutorial.docx
@@ -5023,7 +5023,25 @@
           <w:sz w:val="18"/>
           <w:szCs w:val="18"/>
         </w:rPr>
-        <w:t>=”Test1”,alwaysrun=true)</w:t>
+        <w:t>=”Test1</w:t>
+      </w:r>
+      <w:r>
+        <w:rPr>
+          <w:rFonts w:ascii="Tahoma" w:hAnsi="Tahoma" w:cs="Tahoma"/>
+          <w:color w:val="000000"/>
+          <w:sz w:val="18"/>
+          <w:szCs w:val="18"/>
+        </w:rPr>
+        <w:t>”,</w:t>
+      </w:r>
+      <w:r>
+        <w:rPr>
+          <w:rFonts w:ascii="Tahoma" w:hAnsi="Tahoma" w:cs="Tahoma"/>
+          <w:color w:val="000000"/>
+          <w:sz w:val="18"/>
+          <w:szCs w:val="18"/>
+        </w:rPr>
+        <w:t>alwaysrun=true)</w:t>
       </w:r>
     </w:p>
     <w:p>
@@ -7689,6 +7707,634 @@
           <w:szCs w:val="18"/>
         </w:rPr>
       </w:pPr>
+    </w:p>
+    <w:p>
+      <w:pPr>
+        <w:rPr>
+          <w:rFonts w:ascii="Tahoma" w:hAnsi="Tahoma" w:cs="Tahoma"/>
+          <w:color w:val="000000"/>
+          <w:sz w:val="18"/>
+          <w:szCs w:val="18"/>
+        </w:rPr>
+      </w:pPr>
+      <w:r>
+        <w:rPr>
+          <w:rFonts w:ascii="Tahoma" w:hAnsi="Tahoma" w:cs="Tahoma"/>
+          <w:color w:val="000000"/>
+          <w:sz w:val="18"/>
+          <w:szCs w:val="18"/>
+        </w:rPr>
+        <w:t xml:space="preserve">So </w:t>
+      </w:r>
+      <w:proofErr w:type="spellStart"/>
+      <w:r>
+        <w:rPr>
+          <w:rFonts w:ascii="Tahoma" w:hAnsi="Tahoma" w:cs="Tahoma"/>
+          <w:color w:val="000000"/>
+          <w:sz w:val="18"/>
+          <w:szCs w:val="18"/>
+        </w:rPr>
+        <w:t>Testng</w:t>
+      </w:r>
+      <w:proofErr w:type="spellEnd"/>
+      <w:r>
+        <w:rPr>
+          <w:rFonts w:ascii="Tahoma" w:hAnsi="Tahoma" w:cs="Tahoma"/>
+          <w:color w:val="000000"/>
+          <w:sz w:val="18"/>
+          <w:szCs w:val="18"/>
+        </w:rPr>
+        <w:t xml:space="preserve"> will </w:t>
+      </w:r>
+      <w:proofErr w:type="spellStart"/>
+      <w:r>
+        <w:rPr>
+          <w:rFonts w:ascii="Tahoma" w:hAnsi="Tahoma" w:cs="Tahoma"/>
+          <w:color w:val="000000"/>
+          <w:sz w:val="18"/>
+          <w:szCs w:val="18"/>
+        </w:rPr>
+        <w:t>devide</w:t>
+      </w:r>
+      <w:proofErr w:type="spellEnd"/>
+      <w:r>
+        <w:rPr>
+          <w:rFonts w:ascii="Tahoma" w:hAnsi="Tahoma" w:cs="Tahoma"/>
+          <w:color w:val="000000"/>
+          <w:sz w:val="18"/>
+          <w:szCs w:val="18"/>
+        </w:rPr>
+        <w:t xml:space="preserve"> the </w:t>
+      </w:r>
+      <w:proofErr w:type="spellStart"/>
+      <w:r>
+        <w:rPr>
+          <w:rFonts w:ascii="Tahoma" w:hAnsi="Tahoma" w:cs="Tahoma"/>
+          <w:color w:val="000000"/>
+          <w:sz w:val="18"/>
+          <w:szCs w:val="18"/>
+        </w:rPr>
+        <w:t>methoeds</w:t>
+      </w:r>
+      <w:proofErr w:type="spellEnd"/>
+      <w:r>
+        <w:rPr>
+          <w:rFonts w:ascii="Tahoma" w:hAnsi="Tahoma" w:cs="Tahoma"/>
+          <w:color w:val="000000"/>
+          <w:sz w:val="18"/>
+          <w:szCs w:val="18"/>
+        </w:rPr>
+        <w:t xml:space="preserve"> that it need to execute in two </w:t>
+      </w:r>
+      <w:proofErr w:type="gramStart"/>
+      <w:r>
+        <w:rPr>
+          <w:rFonts w:ascii="Tahoma" w:hAnsi="Tahoma" w:cs="Tahoma"/>
+          <w:color w:val="000000"/>
+          <w:sz w:val="18"/>
+          <w:szCs w:val="18"/>
+        </w:rPr>
+        <w:t>parts :</w:t>
+      </w:r>
+      <w:proofErr w:type="gramEnd"/>
+    </w:p>
+    <w:p>
+      <w:pPr>
+        <w:rPr>
+          <w:rFonts w:ascii="Tahoma" w:hAnsi="Tahoma" w:cs="Tahoma"/>
+          <w:color w:val="000000"/>
+          <w:sz w:val="18"/>
+          <w:szCs w:val="18"/>
+        </w:rPr>
+      </w:pPr>
+      <w:proofErr w:type="gramStart"/>
+      <w:r>
+        <w:rPr>
+          <w:rFonts w:ascii="Tahoma" w:hAnsi="Tahoma" w:cs="Tahoma"/>
+          <w:color w:val="000000"/>
+          <w:sz w:val="18"/>
+          <w:szCs w:val="18"/>
+        </w:rPr>
+        <w:t>1.methoeds</w:t>
+      </w:r>
+      <w:proofErr w:type="gramEnd"/>
+      <w:r>
+        <w:rPr>
+          <w:rFonts w:ascii="Tahoma" w:hAnsi="Tahoma" w:cs="Tahoma"/>
+          <w:color w:val="000000"/>
+          <w:sz w:val="18"/>
+          <w:szCs w:val="18"/>
+        </w:rPr>
+        <w:t xml:space="preserve"> that need to be executed in sequence that methods that has dependencies and dependents </w:t>
+      </w:r>
+    </w:p>
+    <w:p>
+      <w:pPr>
+        <w:rPr>
+          <w:rFonts w:ascii="Tahoma" w:hAnsi="Tahoma" w:cs="Tahoma"/>
+          <w:color w:val="000000"/>
+          <w:sz w:val="18"/>
+          <w:szCs w:val="18"/>
+        </w:rPr>
+      </w:pPr>
+      <w:proofErr w:type="gramStart"/>
+      <w:r>
+        <w:rPr>
+          <w:rFonts w:ascii="Tahoma" w:hAnsi="Tahoma" w:cs="Tahoma"/>
+          <w:color w:val="000000"/>
+          <w:sz w:val="18"/>
+          <w:szCs w:val="18"/>
+        </w:rPr>
+        <w:t>2.methoeds</w:t>
+      </w:r>
+      <w:proofErr w:type="gramEnd"/>
+      <w:r>
+        <w:rPr>
+          <w:rFonts w:ascii="Tahoma" w:hAnsi="Tahoma" w:cs="Tahoma"/>
+          <w:color w:val="000000"/>
+          <w:sz w:val="18"/>
+          <w:szCs w:val="18"/>
+        </w:rPr>
+        <w:t xml:space="preserve"> that can run in any order </w:t>
+      </w:r>
+    </w:p>
+    <w:p>
+      <w:pPr>
+        <w:rPr>
+          <w:rFonts w:ascii="Tahoma" w:hAnsi="Tahoma" w:cs="Tahoma"/>
+          <w:color w:val="000000"/>
+          <w:sz w:val="18"/>
+          <w:szCs w:val="18"/>
+        </w:rPr>
+      </w:pPr>
+      <w:r>
+        <w:rPr>
+          <w:rFonts w:ascii="Tahoma" w:hAnsi="Tahoma" w:cs="Tahoma"/>
+          <w:color w:val="000000"/>
+          <w:sz w:val="18"/>
+          <w:szCs w:val="18"/>
+        </w:rPr>
+        <w:t xml:space="preserve">To handle these methods </w:t>
+      </w:r>
+      <w:proofErr w:type="spellStart"/>
+      <w:proofErr w:type="gramStart"/>
+      <w:r>
+        <w:rPr>
+          <w:rFonts w:ascii="Tahoma" w:hAnsi="Tahoma" w:cs="Tahoma"/>
+          <w:color w:val="000000"/>
+          <w:sz w:val="18"/>
+          <w:szCs w:val="18"/>
+        </w:rPr>
+        <w:t>tesng</w:t>
+      </w:r>
+      <w:proofErr w:type="spellEnd"/>
+      <w:r>
+        <w:rPr>
+          <w:rFonts w:ascii="Tahoma" w:hAnsi="Tahoma" w:cs="Tahoma"/>
+          <w:color w:val="000000"/>
+          <w:sz w:val="18"/>
+          <w:szCs w:val="18"/>
+        </w:rPr>
+        <w:t xml:space="preserve">  gives</w:t>
+      </w:r>
+      <w:proofErr w:type="gramEnd"/>
+      <w:r>
+        <w:rPr>
+          <w:rFonts w:ascii="Tahoma" w:hAnsi="Tahoma" w:cs="Tahoma"/>
+          <w:color w:val="000000"/>
+          <w:sz w:val="18"/>
+          <w:szCs w:val="18"/>
+        </w:rPr>
+        <w:t xml:space="preserve"> you the interface </w:t>
+      </w:r>
+    </w:p>
+    <w:p>
+      <w:pPr>
+        <w:rPr>
+          <w:rFonts w:ascii="Tahoma" w:hAnsi="Tahoma" w:cs="Tahoma"/>
+          <w:color w:val="000000"/>
+          <w:sz w:val="18"/>
+          <w:szCs w:val="18"/>
+        </w:rPr>
+      </w:pPr>
+    </w:p>
+    <w:tbl>
+      <w:tblPr>
+        <w:tblW w:w="0" w:type="auto"/>
+        <w:tblCellSpacing w:w="15" w:type="dxa"/>
+        <w:tblCellMar>
+          <w:top w:w="15" w:type="dxa"/>
+          <w:left w:w="15" w:type="dxa"/>
+          <w:bottom w:w="15" w:type="dxa"/>
+          <w:right w:w="15" w:type="dxa"/>
+        </w:tblCellMar>
+        <w:tblLook w:val="04A0"/>
+      </w:tblPr>
+      <w:tblGrid>
+        <w:gridCol w:w="4411"/>
+      </w:tblGrid>
+      <w:tr>
+        <w:trPr>
+          <w:tblCellSpacing w:w="15" w:type="dxa"/>
+        </w:trPr>
+        <w:tc>
+          <w:tcPr>
+            <w:tcW w:w="0" w:type="auto"/>
+            <w:vAlign w:val="center"/>
+            <w:hideMark/>
+          </w:tcPr>
+          <w:p>
+            <w:pPr>
+              <w:spacing w:after="0" w:line="240" w:lineRule="auto"/>
+              <w:rPr>
+                <w:rFonts w:ascii="Times New Roman" w:eastAsia="Times New Roman" w:hAnsi="Times New Roman" w:cs="Times New Roman"/>
+                <w:sz w:val="24"/>
+                <w:szCs w:val="24"/>
+                <w:lang w:eastAsia="en-IN"/>
+              </w:rPr>
+            </w:pPr>
+            <w:r>
+              <w:rPr>
+                <w:rFonts w:ascii="Courier New" w:eastAsia="Times New Roman" w:hAnsi="Courier New" w:cs="Courier New"/>
+                <w:sz w:val="20"/>
+                <w:lang w:eastAsia="en-IN"/>
+              </w:rPr>
+              <w:t>public</w:t>
+            </w:r>
+            <w:r>
+              <w:rPr>
+                <w:rFonts w:ascii="Times New Roman" w:eastAsia="Times New Roman" w:hAnsi="Times New Roman" w:cs="Times New Roman"/>
+                <w:sz w:val="24"/>
+                <w:szCs w:val="24"/>
+                <w:lang w:eastAsia="en-IN"/>
+              </w:rPr>
+              <w:t> </w:t>
+            </w:r>
+            <w:r>
+              <w:rPr>
+                <w:rFonts w:ascii="Courier New" w:eastAsia="Times New Roman" w:hAnsi="Courier New" w:cs="Courier New"/>
+                <w:sz w:val="20"/>
+                <w:lang w:eastAsia="en-IN"/>
+              </w:rPr>
+              <w:t>interface</w:t>
+            </w:r>
+            <w:r>
+              <w:rPr>
+                <w:rFonts w:ascii="Times New Roman" w:eastAsia="Times New Roman" w:hAnsi="Times New Roman" w:cs="Times New Roman"/>
+                <w:sz w:val="24"/>
+                <w:szCs w:val="24"/>
+                <w:lang w:eastAsia="en-IN"/>
+              </w:rPr>
+              <w:t> </w:t>
+            </w:r>
+            <w:proofErr w:type="spellStart"/>
+            <w:r>
+              <w:rPr>
+                <w:rFonts w:ascii="Courier New" w:eastAsia="Times New Roman" w:hAnsi="Courier New" w:cs="Courier New"/>
+                <w:sz w:val="20"/>
+                <w:lang w:eastAsia="en-IN"/>
+              </w:rPr>
+              <w:t>IMethodInterceptor</w:t>
+            </w:r>
+            <w:proofErr w:type="spellEnd"/>
+            <w:r>
+              <w:rPr>
+                <w:rFonts w:ascii="Courier New" w:eastAsia="Times New Roman" w:hAnsi="Courier New" w:cs="Courier New"/>
+                <w:sz w:val="20"/>
+                <w:lang w:eastAsia="en-IN"/>
+              </w:rPr>
+              <w:t xml:space="preserve"> {</w:t>
+            </w:r>
+          </w:p>
+        </w:tc>
+      </w:tr>
+    </w:tbl>
+    <w:p>
+      <w:pPr>
+        <w:shd w:val="clear" w:color="auto" w:fill="FFFFDD"/>
+        <w:spacing w:after="0" w:line="198" w:lineRule="atLeast"/>
+        <w:rPr>
+          <w:rFonts w:ascii="Consolas" w:eastAsia="Times New Roman" w:hAnsi="Consolas" w:cs="Consolas"/>
+          <w:vanish/>
+          <w:color w:val="000000"/>
+          <w:sz w:val="18"/>
+          <w:szCs w:val="18"/>
+          <w:lang w:eastAsia="en-IN"/>
+        </w:rPr>
+      </w:pPr>
+    </w:p>
+    <w:tbl>
+      <w:tblPr>
+        <w:tblW w:w="0" w:type="auto"/>
+        <w:tblCellSpacing w:w="15" w:type="dxa"/>
+        <w:tblCellMar>
+          <w:top w:w="15" w:type="dxa"/>
+          <w:left w:w="15" w:type="dxa"/>
+          <w:bottom w:w="15" w:type="dxa"/>
+          <w:right w:w="15" w:type="dxa"/>
+        </w:tblCellMar>
+        <w:tblLook w:val="04A0"/>
+      </w:tblPr>
+      <w:tblGrid>
+        <w:gridCol w:w="391"/>
+      </w:tblGrid>
+      <w:tr>
+        <w:trPr>
+          <w:tblCellSpacing w:w="15" w:type="dxa"/>
+        </w:trPr>
+        <w:tc>
+          <w:tcPr>
+            <w:tcW w:w="0" w:type="auto"/>
+            <w:vAlign w:val="center"/>
+            <w:hideMark/>
+          </w:tcPr>
+          <w:p>
+            <w:pPr>
+              <w:spacing w:after="0" w:line="240" w:lineRule="auto"/>
+              <w:rPr>
+                <w:rFonts w:ascii="Times New Roman" w:eastAsia="Times New Roman" w:hAnsi="Times New Roman" w:cs="Times New Roman"/>
+                <w:sz w:val="24"/>
+                <w:szCs w:val="24"/>
+                <w:lang w:eastAsia="en-IN"/>
+              </w:rPr>
+            </w:pPr>
+            <w:r>
+              <w:rPr>
+                <w:rFonts w:ascii="Courier New" w:eastAsia="Times New Roman" w:hAnsi="Courier New" w:cs="Courier New"/>
+                <w:sz w:val="20"/>
+                <w:lang w:eastAsia="en-IN"/>
+              </w:rPr>
+              <w:t>  </w:t>
+            </w:r>
+            <w:r>
+              <w:rPr>
+                <w:rFonts w:ascii="Times New Roman" w:eastAsia="Times New Roman" w:hAnsi="Times New Roman" w:cs="Times New Roman"/>
+                <w:sz w:val="24"/>
+                <w:szCs w:val="24"/>
+                <w:lang w:eastAsia="en-IN"/>
+              </w:rPr>
+              <w:t> </w:t>
+            </w:r>
+          </w:p>
+        </w:tc>
+      </w:tr>
+    </w:tbl>
+    <w:p>
+      <w:pPr>
+        <w:shd w:val="clear" w:color="auto" w:fill="FFFFDD"/>
+        <w:spacing w:after="0" w:line="198" w:lineRule="atLeast"/>
+        <w:rPr>
+          <w:rFonts w:ascii="Consolas" w:eastAsia="Times New Roman" w:hAnsi="Consolas" w:cs="Consolas"/>
+          <w:vanish/>
+          <w:color w:val="000000"/>
+          <w:sz w:val="18"/>
+          <w:szCs w:val="18"/>
+          <w:lang w:eastAsia="en-IN"/>
+        </w:rPr>
+      </w:pPr>
+    </w:p>
+    <w:tbl>
+      <w:tblPr>
+        <w:tblW w:w="0" w:type="auto"/>
+        <w:tblCellSpacing w:w="15" w:type="dxa"/>
+        <w:tblCellMar>
+          <w:top w:w="15" w:type="dxa"/>
+          <w:left w:w="15" w:type="dxa"/>
+          <w:bottom w:w="15" w:type="dxa"/>
+          <w:right w:w="15" w:type="dxa"/>
+        </w:tblCellMar>
+        <w:tblLook w:val="04A0"/>
+      </w:tblPr>
+      <w:tblGrid>
+        <w:gridCol w:w="9116"/>
+      </w:tblGrid>
+      <w:tr>
+        <w:trPr>
+          <w:tblCellSpacing w:w="15" w:type="dxa"/>
+        </w:trPr>
+        <w:tc>
+          <w:tcPr>
+            <w:tcW w:w="0" w:type="auto"/>
+            <w:vAlign w:val="center"/>
+            <w:hideMark/>
+          </w:tcPr>
+          <w:p>
+            <w:pPr>
+              <w:spacing w:after="0" w:line="240" w:lineRule="auto"/>
+              <w:rPr>
+                <w:rFonts w:ascii="Times New Roman" w:eastAsia="Times New Roman" w:hAnsi="Times New Roman" w:cs="Times New Roman"/>
+                <w:sz w:val="24"/>
+                <w:szCs w:val="24"/>
+                <w:lang w:eastAsia="en-IN"/>
+              </w:rPr>
+            </w:pPr>
+            <w:r>
+              <w:rPr>
+                <w:rFonts w:ascii="Courier New" w:eastAsia="Times New Roman" w:hAnsi="Courier New" w:cs="Courier New"/>
+                <w:sz w:val="20"/>
+                <w:lang w:eastAsia="en-IN"/>
+              </w:rPr>
+              <w:t>  List&lt;</w:t>
+            </w:r>
+            <w:proofErr w:type="spellStart"/>
+            <w:r>
+              <w:rPr>
+                <w:rFonts w:ascii="Courier New" w:eastAsia="Times New Roman" w:hAnsi="Courier New" w:cs="Courier New"/>
+                <w:sz w:val="20"/>
+                <w:lang w:eastAsia="en-IN"/>
+              </w:rPr>
+              <w:t>IMethodInstance</w:t>
+            </w:r>
+            <w:proofErr w:type="spellEnd"/>
+            <w:r>
+              <w:rPr>
+                <w:rFonts w:ascii="Courier New" w:eastAsia="Times New Roman" w:hAnsi="Courier New" w:cs="Courier New"/>
+                <w:sz w:val="20"/>
+                <w:lang w:eastAsia="en-IN"/>
+              </w:rPr>
+              <w:t>&gt; intercept(List&lt;</w:t>
+            </w:r>
+            <w:proofErr w:type="spellStart"/>
+            <w:r>
+              <w:rPr>
+                <w:rFonts w:ascii="Courier New" w:eastAsia="Times New Roman" w:hAnsi="Courier New" w:cs="Courier New"/>
+                <w:sz w:val="20"/>
+                <w:lang w:eastAsia="en-IN"/>
+              </w:rPr>
+              <w:t>IMethodInstance</w:t>
+            </w:r>
+            <w:proofErr w:type="spellEnd"/>
+            <w:r>
+              <w:rPr>
+                <w:rFonts w:ascii="Courier New" w:eastAsia="Times New Roman" w:hAnsi="Courier New" w:cs="Courier New"/>
+                <w:sz w:val="20"/>
+                <w:lang w:eastAsia="en-IN"/>
+              </w:rPr>
+              <w:t xml:space="preserve">&gt; methods, </w:t>
+            </w:r>
+            <w:proofErr w:type="spellStart"/>
+            <w:r>
+              <w:rPr>
+                <w:rFonts w:ascii="Courier New" w:eastAsia="Times New Roman" w:hAnsi="Courier New" w:cs="Courier New"/>
+                <w:sz w:val="20"/>
+                <w:lang w:eastAsia="en-IN"/>
+              </w:rPr>
+              <w:t>ITestContext</w:t>
+            </w:r>
+            <w:proofErr w:type="spellEnd"/>
+            <w:r>
+              <w:rPr>
+                <w:rFonts w:ascii="Courier New" w:eastAsia="Times New Roman" w:hAnsi="Courier New" w:cs="Courier New"/>
+                <w:sz w:val="20"/>
+                <w:lang w:eastAsia="en-IN"/>
+              </w:rPr>
+              <w:t xml:space="preserve"> context);</w:t>
+            </w:r>
+          </w:p>
+        </w:tc>
+      </w:tr>
+    </w:tbl>
+    <w:p>
+      <w:pPr>
+        <w:shd w:val="clear" w:color="auto" w:fill="FFFFDD"/>
+        <w:spacing w:after="0" w:line="198" w:lineRule="atLeast"/>
+        <w:rPr>
+          <w:rFonts w:ascii="Consolas" w:eastAsia="Times New Roman" w:hAnsi="Consolas" w:cs="Consolas"/>
+          <w:vanish/>
+          <w:color w:val="000000"/>
+          <w:sz w:val="18"/>
+          <w:szCs w:val="18"/>
+          <w:lang w:eastAsia="en-IN"/>
+        </w:rPr>
+      </w:pPr>
+    </w:p>
+    <w:tbl>
+      <w:tblPr>
+        <w:tblW w:w="0" w:type="auto"/>
+        <w:tblCellSpacing w:w="15" w:type="dxa"/>
+        <w:tblCellMar>
+          <w:top w:w="15" w:type="dxa"/>
+          <w:left w:w="15" w:type="dxa"/>
+          <w:bottom w:w="15" w:type="dxa"/>
+          <w:right w:w="15" w:type="dxa"/>
+        </w:tblCellMar>
+        <w:tblLook w:val="04A0"/>
+      </w:tblPr>
+      <w:tblGrid>
+        <w:gridCol w:w="150"/>
+      </w:tblGrid>
+      <w:tr>
+        <w:trPr>
+          <w:tblCellSpacing w:w="15" w:type="dxa"/>
+        </w:trPr>
+        <w:tc>
+          <w:tcPr>
+            <w:tcW w:w="0" w:type="auto"/>
+            <w:vAlign w:val="center"/>
+            <w:hideMark/>
+          </w:tcPr>
+          <w:p>
+            <w:pPr>
+              <w:spacing w:after="0" w:line="240" w:lineRule="auto"/>
+              <w:rPr>
+                <w:rFonts w:ascii="Times New Roman" w:eastAsia="Times New Roman" w:hAnsi="Times New Roman" w:cs="Times New Roman"/>
+                <w:sz w:val="24"/>
+                <w:szCs w:val="24"/>
+                <w:lang w:eastAsia="en-IN"/>
+              </w:rPr>
+            </w:pPr>
+            <w:r>
+              <w:rPr>
+                <w:rFonts w:ascii="Times New Roman" w:eastAsia="Times New Roman" w:hAnsi="Times New Roman" w:cs="Times New Roman"/>
+                <w:sz w:val="24"/>
+                <w:szCs w:val="24"/>
+                <w:lang w:eastAsia="en-IN"/>
+              </w:rPr>
+              <w:t> </w:t>
+            </w:r>
+          </w:p>
+        </w:tc>
+      </w:tr>
+    </w:tbl>
+    <w:p>
+      <w:pPr>
+        <w:shd w:val="clear" w:color="auto" w:fill="FFFFDD"/>
+        <w:spacing w:after="0" w:line="198" w:lineRule="atLeast"/>
+        <w:rPr>
+          <w:rFonts w:ascii="Consolas" w:eastAsia="Times New Roman" w:hAnsi="Consolas" w:cs="Consolas"/>
+          <w:vanish/>
+          <w:color w:val="000000"/>
+          <w:sz w:val="18"/>
+          <w:szCs w:val="18"/>
+          <w:lang w:eastAsia="en-IN"/>
+        </w:rPr>
+      </w:pPr>
+    </w:p>
+    <w:tbl>
+      <w:tblPr>
+        <w:tblW w:w="0" w:type="auto"/>
+        <w:tblCellSpacing w:w="15" w:type="dxa"/>
+        <w:tblCellMar>
+          <w:top w:w="15" w:type="dxa"/>
+          <w:left w:w="15" w:type="dxa"/>
+          <w:bottom w:w="15" w:type="dxa"/>
+          <w:right w:w="15" w:type="dxa"/>
+        </w:tblCellMar>
+        <w:tblLook w:val="04A0"/>
+      </w:tblPr>
+      <w:tblGrid>
+        <w:gridCol w:w="211"/>
+      </w:tblGrid>
+      <w:tr>
+        <w:trPr>
+          <w:tblCellSpacing w:w="15" w:type="dxa"/>
+        </w:trPr>
+        <w:tc>
+          <w:tcPr>
+            <w:tcW w:w="0" w:type="auto"/>
+            <w:vAlign w:val="center"/>
+            <w:hideMark/>
+          </w:tcPr>
+          <w:p>
+            <w:pPr>
+              <w:spacing w:after="0" w:line="240" w:lineRule="auto"/>
+              <w:rPr>
+                <w:rFonts w:ascii="Times New Roman" w:eastAsia="Times New Roman" w:hAnsi="Times New Roman" w:cs="Times New Roman"/>
+                <w:sz w:val="24"/>
+                <w:szCs w:val="24"/>
+                <w:lang w:eastAsia="en-IN"/>
+              </w:rPr>
+            </w:pPr>
+            <w:r>
+              <w:rPr>
+                <w:rFonts w:ascii="Courier New" w:eastAsia="Times New Roman" w:hAnsi="Courier New" w:cs="Courier New"/>
+                <w:sz w:val="20"/>
+                <w:lang w:eastAsia="en-IN"/>
+              </w:rPr>
+              <w:t>}</w:t>
+            </w:r>
+          </w:p>
+        </w:tc>
+      </w:tr>
+    </w:tbl>
+    <w:p>
+      <w:pPr>
+        <w:rPr>
+          <w:rFonts w:ascii="Tahoma" w:hAnsi="Tahoma" w:cs="Tahoma"/>
+          <w:color w:val="000000"/>
+          <w:sz w:val="18"/>
+          <w:szCs w:val="18"/>
+        </w:rPr>
+      </w:pPr>
+      <w:r>
+        <w:rPr>
+          <w:rFonts w:ascii="Tahoma" w:hAnsi="Tahoma" w:cs="Tahoma"/>
+          <w:color w:val="000000"/>
+          <w:sz w:val="18"/>
+          <w:szCs w:val="18"/>
+        </w:rPr>
+        <w:t xml:space="preserve">  </w:t>
+      </w:r>
     </w:p>
     <w:sectPr>
       <w:pgSz w:w="11906" w:h="16838"/>
@@ -8298,7 +8944,7 @@
 </file>
 
 <file path=customXml/itemProps1.xml><?xml version="1.0" encoding="utf-8"?>
-<ds:datastoreItem xmlns:ds="http://schemas.openxmlformats.org/officeDocument/2006/customXml" ds:itemID="{65EF0DD3-E8AD-4A71-8620-958DE1767670}">
+<ds:datastoreItem xmlns:ds="http://schemas.openxmlformats.org/officeDocument/2006/customXml" ds:itemID="{6B43D9D3-5260-4995-AFFD-B3EA51635ED8}">
   <ds:schemaRefs>
     <ds:schemaRef ds:uri="http://schemas.openxmlformats.org/officeDocument/2006/bibliography"/>
   </ds:schemaRefs>

</xml_diff>